<commit_message>
Creating Example codes and Documentation related to Arrays
</commit_message>
<xml_diff>
--- a/Documentation/JavaLearning.docx
+++ b/Documentation/JavaLearning.docx
@@ -28,15 +28,207 @@
         <w:rPr>
           <w:lang w:val="en-US"/>
         </w:rPr>
+        <w:t>Data Types</w:t>
+      </w:r>
+    </w:p>
+    <w:p>
+      <w:pPr>
+        <w:pStyle w:val="ListParagraph"/>
+        <w:numPr>
+          <w:ilvl w:val="0"/>
+          <w:numId w:val="3"/>
+        </w:numPr>
+        <w:rPr>
+          <w:lang w:val="en-US"/>
+        </w:rPr>
+      </w:pPr>
+      <w:r>
+        <w:rPr>
+          <w:lang w:val="en-US"/>
+        </w:rPr>
+        <w:t>byte</w:t>
+      </w:r>
+    </w:p>
+    <w:p>
+      <w:pPr>
+        <w:pStyle w:val="ListParagraph"/>
+        <w:numPr>
+          <w:ilvl w:val="0"/>
+          <w:numId w:val="3"/>
+        </w:numPr>
+        <w:rPr>
+          <w:lang w:val="en-US"/>
+        </w:rPr>
+      </w:pPr>
+      <w:r>
+        <w:rPr>
+          <w:lang w:val="en-US"/>
+        </w:rPr>
+        <w:t>short</w:t>
+      </w:r>
+    </w:p>
+    <w:p>
+      <w:pPr>
+        <w:pStyle w:val="ListParagraph"/>
+        <w:numPr>
+          <w:ilvl w:val="0"/>
+          <w:numId w:val="3"/>
+        </w:numPr>
+        <w:rPr>
+          <w:lang w:val="en-US"/>
+        </w:rPr>
+      </w:pPr>
+      <w:r>
+        <w:rPr>
+          <w:lang w:val="en-US"/>
+        </w:rPr>
+        <w:t>int</w:t>
+      </w:r>
+    </w:p>
+    <w:p>
+      <w:pPr>
+        <w:pStyle w:val="ListParagraph"/>
+        <w:numPr>
+          <w:ilvl w:val="0"/>
+          <w:numId w:val="3"/>
+        </w:numPr>
+        <w:rPr>
+          <w:lang w:val="en-US"/>
+        </w:rPr>
+      </w:pPr>
+      <w:r>
+        <w:rPr>
+          <w:lang w:val="en-US"/>
+        </w:rPr>
+        <w:t>long</w:t>
+      </w:r>
+    </w:p>
+    <w:p>
+      <w:pPr>
+        <w:pStyle w:val="ListParagraph"/>
+        <w:numPr>
+          <w:ilvl w:val="0"/>
+          <w:numId w:val="3"/>
+        </w:numPr>
+        <w:rPr>
+          <w:lang w:val="en-US"/>
+        </w:rPr>
+      </w:pPr>
+      <w:r>
+        <w:rPr>
+          <w:lang w:val="en-US"/>
+        </w:rPr>
+        <w:t>float</w:t>
+      </w:r>
+    </w:p>
+    <w:p>
+      <w:pPr>
+        <w:pStyle w:val="ListParagraph"/>
+        <w:numPr>
+          <w:ilvl w:val="0"/>
+          <w:numId w:val="3"/>
+        </w:numPr>
+        <w:rPr>
+          <w:lang w:val="en-US"/>
+        </w:rPr>
+      </w:pPr>
+      <w:r>
+        <w:rPr>
+          <w:lang w:val="en-US"/>
+        </w:rPr>
+        <w:t>double</w:t>
+      </w:r>
+    </w:p>
+    <w:p>
+      <w:pPr>
+        <w:pStyle w:val="ListParagraph"/>
+        <w:numPr>
+          <w:ilvl w:val="0"/>
+          <w:numId w:val="3"/>
+        </w:numPr>
+        <w:rPr>
+          <w:lang w:val="en-US"/>
+        </w:rPr>
+      </w:pPr>
+      <w:proofErr w:type="spellStart"/>
+      <w:r>
+        <w:rPr>
+          <w:lang w:val="en-US"/>
+        </w:rPr>
+        <w:t>boolean</w:t>
+      </w:r>
+      <w:proofErr w:type="spellEnd"/>
+    </w:p>
+    <w:p>
+      <w:pPr>
+        <w:pStyle w:val="ListParagraph"/>
+        <w:numPr>
+          <w:ilvl w:val="0"/>
+          <w:numId w:val="3"/>
+        </w:numPr>
+        <w:rPr>
+          <w:lang w:val="en-US"/>
+        </w:rPr>
+      </w:pPr>
+      <w:r>
+        <w:rPr>
+          <w:lang w:val="en-US"/>
+        </w:rPr>
+        <w:t>char</w:t>
+      </w:r>
+    </w:p>
+    <w:p>
+      <w:pPr>
+        <w:pStyle w:val="ListParagraph"/>
+        <w:numPr>
+          <w:ilvl w:val="0"/>
+          <w:numId w:val="3"/>
+        </w:numPr>
+        <w:rPr>
+          <w:lang w:val="en-US"/>
+        </w:rPr>
+      </w:pPr>
+      <w:r>
+        <w:rPr>
+          <w:lang w:val="en-US"/>
+        </w:rPr>
+        <w:t>String</w:t>
+      </w:r>
+    </w:p>
+    <w:p>
+      <w:pPr>
+        <w:pStyle w:val="Heading2"/>
+        <w:rPr>
+          <w:lang w:val="en-US"/>
+        </w:rPr>
+      </w:pPr>
+      <w:r>
+        <w:rPr>
+          <w:lang w:val="en-US"/>
+        </w:rPr>
         <w:t>Arrays</w:t>
       </w:r>
     </w:p>
     <w:p>
       <w:pPr>
+        <w:pStyle w:val="Heading3"/>
+        <w:rPr>
+          <w:lang w:val="en-US"/>
+        </w:rPr>
+      </w:pPr>
+      <w:r>
+        <w:rPr>
+          <w:lang w:val="en-US"/>
+        </w:rPr>
+        <w:t>Definition</w:t>
+      </w:r>
+    </w:p>
+    <w:p>
+      <w:pPr>
         <w:pStyle w:val="ListParagraph"/>
         <w:numPr>
           <w:ilvl w:val="0"/>
-          <w:numId w:val="1"/>
+          <w:numId w:val="5"/>
         </w:numPr>
         <w:rPr>
           <w:lang w:val="en-US"/>
@@ -78,7 +270,7 @@
         <w:pStyle w:val="ListParagraph"/>
         <w:numPr>
           <w:ilvl w:val="0"/>
-          <w:numId w:val="1"/>
+          <w:numId w:val="5"/>
         </w:numPr>
         <w:rPr>
           <w:lang w:val="en-US"/>
@@ -132,7 +324,7 @@
         <w:pStyle w:val="ListParagraph"/>
         <w:numPr>
           <w:ilvl w:val="0"/>
-          <w:numId w:val="1"/>
+          <w:numId w:val="5"/>
         </w:numPr>
         <w:rPr>
           <w:lang w:val="en-US"/>
@@ -152,6 +344,7 @@
       </w:r>
       <w:r>
         <w:rPr>
+          <w:noProof/>
           <w:lang w:val="en-US"/>
         </w:rPr>
         <w:drawing>
@@ -196,7 +389,7 @@
         <w:pStyle w:val="ListParagraph"/>
         <w:numPr>
           <w:ilvl w:val="0"/>
-          <w:numId w:val="1"/>
+          <w:numId w:val="5"/>
         </w:numPr>
         <w:rPr>
           <w:lang w:val="en-US"/>
@@ -214,8 +407,1868 @@
         <w:pStyle w:val="ListParagraph"/>
         <w:numPr>
           <w:ilvl w:val="0"/>
-          <w:numId w:val="1"/>
-        </w:numPr>
+          <w:numId w:val="5"/>
+        </w:numPr>
+        <w:rPr>
+          <w:lang w:val="en-US"/>
+        </w:rPr>
+      </w:pPr>
+      <w:r>
+        <w:rPr>
+          <w:sz w:val="24"/>
+          <w:szCs w:val="24"/>
+          <w:lang w:val="en-US"/>
+        </w:rPr>
+        <w:t>Refer an example code</w:t>
+      </w:r>
+      <w:r>
+        <w:rPr>
+          <w:sz w:val="24"/>
+          <w:szCs w:val="24"/>
+          <w:lang w:val="en-US"/>
+        </w:rPr>
+        <w:t xml:space="preserve"> (</w:t>
+      </w:r>
+      <w:proofErr w:type="spellStart"/>
+      <w:r>
+        <w:rPr>
+          <w:sz w:val="24"/>
+          <w:szCs w:val="24"/>
+          <w:lang w:val="en-US"/>
+        </w:rPr>
+        <w:t>DeclaringAndInitializingAnArray</w:t>
+      </w:r>
+      <w:proofErr w:type="spellEnd"/>
+      <w:r>
+        <w:rPr>
+          <w:sz w:val="24"/>
+          <w:szCs w:val="24"/>
+          <w:lang w:val="en-US"/>
+        </w:rPr>
+        <w:t>)</w:t>
+      </w:r>
+      <w:r>
+        <w:rPr>
+          <w:sz w:val="24"/>
+          <w:szCs w:val="24"/>
+          <w:lang w:val="en-US"/>
+        </w:rPr>
+        <w:t xml:space="preserve"> in the repository </w:t>
+      </w:r>
+      <w:hyperlink r:id="rId6" w:history="1">
+        <w:r>
+          <w:rPr>
+            <w:rStyle w:val="Hyperlink"/>
+            <w:sz w:val="24"/>
+            <w:szCs w:val="24"/>
+            <w:lang w:val="en-US"/>
+          </w:rPr>
+          <w:t>LearningJava</w:t>
+        </w:r>
+      </w:hyperlink>
+      <w:r>
+        <w:rPr>
+          <w:sz w:val="24"/>
+          <w:szCs w:val="24"/>
+          <w:lang w:val="en-US"/>
+        </w:rPr>
+        <w:t xml:space="preserve"> under the arrays package. </w:t>
+      </w:r>
+      <w:r>
+        <w:rPr>
+          <w:sz w:val="24"/>
+          <w:szCs w:val="24"/>
+          <w:lang w:val="en-US"/>
+        </w:rPr>
+        <w:t xml:space="preserve">In Real world programming, will use one of the supported looping constructs to iterate through each element in the array rather than writing each line individually as demonstrated in the above example. </w:t>
+      </w:r>
+    </w:p>
+    <w:p>
+      <w:pPr>
+        <w:pStyle w:val="Heading3"/>
+        <w:rPr>
+          <w:lang w:val="en-US"/>
+        </w:rPr>
+      </w:pPr>
+      <w:r>
+        <w:rPr>
+          <w:lang w:val="en-US"/>
+        </w:rPr>
+        <w:t>Declaration</w:t>
+      </w:r>
+    </w:p>
+    <w:p>
+      <w:pPr>
+        <w:pStyle w:val="ListParagraph"/>
+        <w:numPr>
+          <w:ilvl w:val="0"/>
+          <w:numId w:val="5"/>
+        </w:numPr>
+        <w:rPr>
+          <w:lang w:val="en-US"/>
+        </w:rPr>
+      </w:pPr>
+      <w:r>
+        <w:rPr>
+          <w:sz w:val="24"/>
+          <w:szCs w:val="24"/>
+          <w:lang w:val="en-US"/>
+        </w:rPr>
+        <w:t xml:space="preserve">Two components in the array declaration: array’s type and array’s name. </w:t>
+      </w:r>
+    </w:p>
+    <w:p>
+      <w:pPr>
+        <w:pStyle w:val="ListParagraph"/>
+        <w:numPr>
+          <w:ilvl w:val="1"/>
+          <w:numId w:val="5"/>
+        </w:numPr>
+        <w:rPr>
+          <w:lang w:val="en-US"/>
+        </w:rPr>
+      </w:pPr>
+      <w:r>
+        <w:rPr>
+          <w:sz w:val="24"/>
+          <w:szCs w:val="24"/>
+          <w:lang w:val="en-US"/>
+        </w:rPr>
+        <w:t xml:space="preserve">Array’s type is written as </w:t>
+      </w:r>
+      <w:proofErr w:type="gramStart"/>
+      <w:r>
+        <w:rPr>
+          <w:sz w:val="24"/>
+          <w:szCs w:val="24"/>
+          <w:lang w:val="en-US"/>
+        </w:rPr>
+        <w:t>type[</w:t>
+      </w:r>
+      <w:proofErr w:type="gramEnd"/>
+      <w:r>
+        <w:rPr>
+          <w:sz w:val="24"/>
+          <w:szCs w:val="24"/>
+          <w:lang w:val="en-US"/>
+        </w:rPr>
+        <w:t>] -&gt; type is datatype of the elements in the array, [] -&gt; special symbol for indicating this variable holds an array. The size of the array is not part of its type; hence brackets are empty.</w:t>
+      </w:r>
+    </w:p>
+    <w:p>
+      <w:pPr>
+        <w:pStyle w:val="ListParagraph"/>
+        <w:numPr>
+          <w:ilvl w:val="1"/>
+          <w:numId w:val="5"/>
+        </w:numPr>
+        <w:rPr>
+          <w:lang w:val="en-US"/>
+        </w:rPr>
+      </w:pPr>
+      <w:r>
+        <w:rPr>
+          <w:sz w:val="24"/>
+          <w:szCs w:val="24"/>
+          <w:lang w:val="en-US"/>
+        </w:rPr>
+        <w:t xml:space="preserve">Array’s name -&gt; Can be anything as long as it follows the </w:t>
+      </w:r>
+      <w:r>
+        <w:rPr>
+          <w:sz w:val="24"/>
+          <w:szCs w:val="24"/>
+          <w:lang w:val="en-US"/>
+        </w:rPr>
+        <w:t xml:space="preserve">rules of the </w:t>
+      </w:r>
+      <w:r>
+        <w:rPr>
+          <w:sz w:val="24"/>
+          <w:szCs w:val="24"/>
+          <w:lang w:val="en-US"/>
+        </w:rPr>
+        <w:t>naming convention.</w:t>
+      </w:r>
+    </w:p>
+    <w:p>
+      <w:pPr>
+        <w:pStyle w:val="ListParagraph"/>
+        <w:numPr>
+          <w:ilvl w:val="0"/>
+          <w:numId w:val="5"/>
+        </w:numPr>
+        <w:rPr>
+          <w:lang w:val="en-US"/>
+        </w:rPr>
+      </w:pPr>
+      <w:r>
+        <w:rPr>
+          <w:lang w:val="en-US"/>
+        </w:rPr>
+        <w:t>The declaration will not create an array (i.e., it is not same as declaring variables of other types).</w:t>
+      </w:r>
+      <w:r>
+        <w:rPr>
+          <w:lang w:val="en-US"/>
+        </w:rPr>
+        <w:t xml:space="preserve"> Only tells</w:t>
+      </w:r>
+      <w:r>
+        <w:rPr>
+          <w:lang w:val="en-US"/>
+        </w:rPr>
+        <w:t xml:space="preserve"> the</w:t>
+      </w:r>
+      <w:r>
+        <w:rPr>
+          <w:lang w:val="en-US"/>
+        </w:rPr>
+        <w:t xml:space="preserve"> compiler, the variable holds an array of specified type.</w:t>
+      </w:r>
+    </w:p>
+    <w:p>
+      <w:pPr>
+        <w:pStyle w:val="ListParagraph"/>
+        <w:numPr>
+          <w:ilvl w:val="0"/>
+          <w:numId w:val="5"/>
+        </w:numPr>
+        <w:rPr>
+          <w:lang w:val="en-US"/>
+        </w:rPr>
+      </w:pPr>
+      <w:r>
+        <w:rPr>
+          <w:lang w:val="en-US"/>
+        </w:rPr>
+        <w:t xml:space="preserve">Can </w:t>
+      </w:r>
+      <w:r>
+        <w:rPr>
+          <w:lang w:val="en-US"/>
+        </w:rPr>
+        <w:t>declare</w:t>
+      </w:r>
+      <w:r>
+        <w:rPr>
+          <w:lang w:val="en-US"/>
+        </w:rPr>
+        <w:t xml:space="preserve"> an array of any data type.</w:t>
+      </w:r>
+    </w:p>
+    <w:p>
+      <w:pPr>
+        <w:pStyle w:val="ListParagraph"/>
+        <w:numPr>
+          <w:ilvl w:val="0"/>
+          <w:numId w:val="5"/>
+        </w:numPr>
+        <w:rPr>
+          <w:lang w:val="en-US"/>
+        </w:rPr>
+      </w:pPr>
+      <w:r>
+        <w:rPr>
+          <w:lang w:val="en-US"/>
+        </w:rPr>
+        <w:t>Can also place the brackets ([]) after the array’s name but this form is discouraged as the [] identify array type</w:t>
+      </w:r>
+      <w:r>
+        <w:rPr>
+          <w:lang w:val="en-US"/>
+        </w:rPr>
+        <w:t>, hence should appear with the type designation.</w:t>
+      </w:r>
+    </w:p>
+    <w:p>
+      <w:pPr>
+        <w:pStyle w:val="Heading3"/>
+        <w:rPr>
+          <w:lang w:val="en-US"/>
+        </w:rPr>
+      </w:pPr>
+      <w:r>
+        <w:rPr>
+          <w:lang w:val="en-US"/>
+        </w:rPr>
+        <w:lastRenderedPageBreak/>
+        <w:t>Creating an Array</w:t>
+      </w:r>
+    </w:p>
+    <w:p>
+      <w:pPr>
+        <w:pStyle w:val="ListParagraph"/>
+        <w:numPr>
+          <w:ilvl w:val="0"/>
+          <w:numId w:val="6"/>
+        </w:numPr>
+        <w:rPr>
+          <w:lang w:val="en-US"/>
+        </w:rPr>
+      </w:pPr>
+      <w:r>
+        <w:rPr>
+          <w:lang w:val="en-US"/>
+        </w:rPr>
+        <w:t>Can use ‘new’ operator</w:t>
+      </w:r>
+      <w:r>
+        <w:rPr>
+          <w:lang w:val="en-US"/>
+        </w:rPr>
+        <w:t>. The statement</w:t>
+      </w:r>
+      <w:r>
+        <w:rPr>
+          <w:lang w:val="en-US"/>
+        </w:rPr>
+        <w:t xml:space="preserve"> </w:t>
+      </w:r>
+      <w:r>
+        <w:rPr>
+          <w:lang w:val="en-US"/>
+        </w:rPr>
+        <w:t>‘</w:t>
+      </w:r>
+      <w:proofErr w:type="spellStart"/>
+      <w:r>
+        <w:rPr>
+          <w:lang w:val="en-US"/>
+        </w:rPr>
+        <w:t>anArray</w:t>
+      </w:r>
+      <w:proofErr w:type="spellEnd"/>
+      <w:r>
+        <w:rPr>
+          <w:lang w:val="en-US"/>
+        </w:rPr>
+        <w:t xml:space="preserve"> = new </w:t>
+      </w:r>
+      <w:proofErr w:type="gramStart"/>
+      <w:r>
+        <w:rPr>
+          <w:lang w:val="en-US"/>
+        </w:rPr>
+        <w:t>int[</w:t>
+      </w:r>
+      <w:proofErr w:type="gramEnd"/>
+      <w:r>
+        <w:rPr>
+          <w:lang w:val="en-US"/>
+        </w:rPr>
+        <w:t>10];’ -&gt; Allocates an array with memory to store 10 integer elements and assigns it to ‘</w:t>
+      </w:r>
+      <w:proofErr w:type="spellStart"/>
+      <w:r>
+        <w:rPr>
+          <w:lang w:val="en-US"/>
+        </w:rPr>
+        <w:t>anArray</w:t>
+      </w:r>
+      <w:proofErr w:type="spellEnd"/>
+      <w:r>
+        <w:rPr>
+          <w:lang w:val="en-US"/>
+        </w:rPr>
+        <w:t>’ variable.</w:t>
+      </w:r>
+    </w:p>
+    <w:p>
+      <w:pPr>
+        <w:pStyle w:val="ListParagraph"/>
+        <w:numPr>
+          <w:ilvl w:val="1"/>
+          <w:numId w:val="6"/>
+        </w:numPr>
+        <w:rPr>
+          <w:lang w:val="en-US"/>
+        </w:rPr>
+      </w:pPr>
+      <w:r>
+        <w:rPr>
+          <w:lang w:val="en-US"/>
+        </w:rPr>
+        <w:t>If the array is not initialized with ‘new’ keyword like the above step then the compilation will fail with the error message as below printed by the compiler.</w:t>
+      </w:r>
+      <w:r>
+        <w:rPr>
+          <w:noProof/>
+          <w:lang w:val="en-US"/>
+        </w:rPr>
+        <w:drawing>
+          <wp:inline distT="0" distB="0" distL="0" distR="0" wp14:anchorId="4DCEFE57" wp14:editId="19002806">
+            <wp:extent cx="4349974" cy="247663"/>
+            <wp:effectExtent l="0" t="0" r="0" b="0"/>
+            <wp:docPr id="76896474" name="Picture 1"/>
+            <wp:cNvGraphicFramePr>
+              <a:graphicFrameLocks xmlns:a="http://schemas.openxmlformats.org/drawingml/2006/main" noChangeAspect="1"/>
+            </wp:cNvGraphicFramePr>
+            <a:graphic xmlns:a="http://schemas.openxmlformats.org/drawingml/2006/main">
+              <a:graphicData uri="http://schemas.openxmlformats.org/drawingml/2006/picture">
+                <pic:pic xmlns:pic="http://schemas.openxmlformats.org/drawingml/2006/picture">
+                  <pic:nvPicPr>
+                    <pic:cNvPr id="76896474" name=""/>
+                    <pic:cNvPicPr/>
+                  </pic:nvPicPr>
+                  <pic:blipFill>
+                    <a:blip r:embed="rId7"/>
+                    <a:stretch>
+                      <a:fillRect/>
+                    </a:stretch>
+                  </pic:blipFill>
+                  <pic:spPr>
+                    <a:xfrm>
+                      <a:off x="0" y="0"/>
+                      <a:ext cx="4349974" cy="247663"/>
+                    </a:xfrm>
+                    <a:prstGeom prst="rect">
+                      <a:avLst/>
+                    </a:prstGeom>
+                  </pic:spPr>
+                </pic:pic>
+              </a:graphicData>
+            </a:graphic>
+          </wp:inline>
+        </w:drawing>
+      </w:r>
+    </w:p>
+    <w:p>
+      <w:pPr>
+        <w:pStyle w:val="ListParagraph"/>
+        <w:numPr>
+          <w:ilvl w:val="0"/>
+          <w:numId w:val="6"/>
+        </w:numPr>
+        <w:rPr>
+          <w:lang w:val="en-US"/>
+        </w:rPr>
+      </w:pPr>
+      <w:r>
+        <w:rPr>
+          <w:lang w:val="en-US"/>
+        </w:rPr>
+        <w:t xml:space="preserve">The below is a way to create and initialize an array. </w:t>
+      </w:r>
+      <w:r>
+        <w:rPr>
+          <w:lang w:val="en-US"/>
+        </w:rPr>
+        <w:t>L</w:t>
+      </w:r>
+      <w:r>
+        <w:rPr>
+          <w:lang w:val="en-US"/>
+        </w:rPr>
+        <w:t xml:space="preserve">ength of the array </w:t>
+      </w:r>
+      <w:r>
+        <w:rPr>
+          <w:lang w:val="en-US"/>
+        </w:rPr>
+        <w:t>-&gt;</w:t>
+      </w:r>
+      <w:r>
+        <w:rPr>
+          <w:lang w:val="en-US"/>
+        </w:rPr>
+        <w:t xml:space="preserve"> determined by the number of values provided between the braces and </w:t>
+      </w:r>
+      <w:r>
+        <w:rPr>
+          <w:lang w:val="en-US"/>
+        </w:rPr>
+        <w:t>separated by commas.</w:t>
+      </w:r>
+    </w:p>
+    <w:p>
+      <w:pPr>
+        <w:ind w:firstLine="360"/>
+        <w:rPr>
+          <w:lang w:val="en-US"/>
+        </w:rPr>
+      </w:pPr>
+      <w:r>
+        <w:rPr>
+          <w:noProof/>
+          <w:lang w:val="en-US"/>
+        </w:rPr>
+        <w:drawing>
+          <wp:inline distT="0" distB="0" distL="0" distR="0" wp14:anchorId="20AAA1F9" wp14:editId="63BCE8CE">
+            <wp:extent cx="4586816" cy="287002"/>
+            <wp:effectExtent l="0" t="0" r="0" b="0"/>
+            <wp:docPr id="1430266801" name="Picture 1"/>
+            <wp:cNvGraphicFramePr>
+              <a:graphicFrameLocks xmlns:a="http://schemas.openxmlformats.org/drawingml/2006/main" noChangeAspect="1"/>
+            </wp:cNvGraphicFramePr>
+            <a:graphic xmlns:a="http://schemas.openxmlformats.org/drawingml/2006/main">
+              <a:graphicData uri="http://schemas.openxmlformats.org/drawingml/2006/picture">
+                <pic:pic xmlns:pic="http://schemas.openxmlformats.org/drawingml/2006/picture">
+                  <pic:nvPicPr>
+                    <pic:cNvPr id="1430266801" name=""/>
+                    <pic:cNvPicPr/>
+                  </pic:nvPicPr>
+                  <pic:blipFill>
+                    <a:blip r:embed="rId8"/>
+                    <a:stretch>
+                      <a:fillRect/>
+                    </a:stretch>
+                  </pic:blipFill>
+                  <pic:spPr>
+                    <a:xfrm>
+                      <a:off x="0" y="0"/>
+                      <a:ext cx="4653780" cy="291192"/>
+                    </a:xfrm>
+                    <a:prstGeom prst="rect">
+                      <a:avLst/>
+                    </a:prstGeom>
+                  </pic:spPr>
+                </pic:pic>
+              </a:graphicData>
+            </a:graphic>
+          </wp:inline>
+        </w:drawing>
+      </w:r>
+    </w:p>
+    <w:p>
+      <w:pPr>
+        <w:pStyle w:val="ListParagraph"/>
+        <w:ind w:left="2160"/>
+        <w:rPr>
+          <w:lang w:val="en-US"/>
+        </w:rPr>
+      </w:pPr>
+    </w:p>
+    <w:p>
+      <w:pPr>
+        <w:pStyle w:val="Heading3"/>
+        <w:rPr>
+          <w:lang w:val="en-US"/>
+        </w:rPr>
+      </w:pPr>
+      <w:r>
+        <w:rPr>
+          <w:lang w:val="en-US"/>
+        </w:rPr>
+        <w:t>Multidimensional Arrays</w:t>
+      </w:r>
+    </w:p>
+    <w:p>
+      <w:pPr>
+        <w:pStyle w:val="ListParagraph"/>
+        <w:numPr>
+          <w:ilvl w:val="0"/>
+          <w:numId w:val="7"/>
+        </w:numPr>
+        <w:rPr>
+          <w:lang w:val="en-US"/>
+        </w:rPr>
+      </w:pPr>
+      <w:r>
+        <w:rPr>
+          <w:lang w:val="en-US"/>
+        </w:rPr>
+        <w:t xml:space="preserve">Can also declare array of arrays. Use two or more sets of brackets for multidimensional arrays. </w:t>
+      </w:r>
+    </w:p>
+    <w:p>
+      <w:pPr>
+        <w:pStyle w:val="ListParagraph"/>
+        <w:numPr>
+          <w:ilvl w:val="0"/>
+          <w:numId w:val="7"/>
+        </w:numPr>
+        <w:rPr>
+          <w:lang w:val="en-US"/>
+        </w:rPr>
+      </w:pPr>
+      <w:r>
+        <w:rPr>
+          <w:lang w:val="en-US"/>
+        </w:rPr>
+        <w:t xml:space="preserve">Ex: </w:t>
+      </w:r>
+      <w:proofErr w:type="gramStart"/>
+      <w:r>
+        <w:rPr>
+          <w:lang w:val="en-US"/>
+        </w:rPr>
+        <w:t>String[][</w:t>
+      </w:r>
+      <w:proofErr w:type="gramEnd"/>
+      <w:r>
+        <w:rPr>
+          <w:lang w:val="en-US"/>
+        </w:rPr>
+        <w:t>] names</w:t>
+      </w:r>
+    </w:p>
+    <w:p>
+      <w:pPr>
+        <w:pStyle w:val="ListParagraph"/>
+        <w:numPr>
+          <w:ilvl w:val="0"/>
+          <w:numId w:val="7"/>
+        </w:numPr>
+        <w:rPr>
+          <w:lang w:val="en-US"/>
+        </w:rPr>
+      </w:pPr>
+      <w:r>
+        <w:rPr>
+          <w:lang w:val="en-US"/>
+        </w:rPr>
+        <w:t>Unlike C or Fortran languages, multidimensional arrays in Java are an array whose components are arrays. Consequence of this is rows are allowed to vary in length.</w:t>
+      </w:r>
+    </w:p>
+    <w:p>
+      <w:pPr>
+        <w:pStyle w:val="ListParagraph"/>
+        <w:numPr>
+          <w:ilvl w:val="0"/>
+          <w:numId w:val="7"/>
+        </w:numPr>
+        <w:rPr>
+          <w:lang w:val="en-US"/>
+        </w:rPr>
+      </w:pPr>
+      <w:r>
+        <w:rPr>
+          <w:sz w:val="24"/>
+          <w:szCs w:val="24"/>
+          <w:lang w:val="en-US"/>
+        </w:rPr>
+        <w:t>Refer an example code</w:t>
+      </w:r>
+      <w:r>
+        <w:rPr>
+          <w:sz w:val="24"/>
+          <w:szCs w:val="24"/>
+          <w:lang w:val="en-US"/>
+        </w:rPr>
+        <w:t xml:space="preserve"> (</w:t>
+      </w:r>
+      <w:proofErr w:type="spellStart"/>
+      <w:r>
+        <w:rPr>
+          <w:sz w:val="24"/>
+          <w:szCs w:val="24"/>
+          <w:lang w:val="en-US"/>
+        </w:rPr>
+        <w:t>MultiDimArrayDemo</w:t>
+      </w:r>
+      <w:proofErr w:type="spellEnd"/>
+      <w:r>
+        <w:rPr>
+          <w:sz w:val="24"/>
+          <w:szCs w:val="24"/>
+          <w:lang w:val="en-US"/>
+        </w:rPr>
+        <w:t>)</w:t>
+      </w:r>
+      <w:r>
+        <w:rPr>
+          <w:sz w:val="24"/>
+          <w:szCs w:val="24"/>
+          <w:lang w:val="en-US"/>
+        </w:rPr>
+        <w:t xml:space="preserve"> in the repository </w:t>
+      </w:r>
+      <w:hyperlink r:id="rId9" w:history="1">
+        <w:r>
+          <w:rPr>
+            <w:rStyle w:val="Hyperlink"/>
+            <w:sz w:val="24"/>
+            <w:szCs w:val="24"/>
+            <w:lang w:val="en-US"/>
+          </w:rPr>
+          <w:t>LearningJava</w:t>
+        </w:r>
+      </w:hyperlink>
+      <w:r>
+        <w:rPr>
+          <w:sz w:val="24"/>
+          <w:szCs w:val="24"/>
+          <w:lang w:val="en-US"/>
+        </w:rPr>
+        <w:t xml:space="preserve"> under the arrays package.</w:t>
+      </w:r>
+    </w:p>
+    <w:p>
+      <w:pPr>
+        <w:pStyle w:val="Heading3"/>
+        <w:rPr>
+          <w:lang w:val="en-US"/>
+        </w:rPr>
+      </w:pPr>
+      <w:r>
+        <w:rPr>
+          <w:lang w:val="en-US"/>
+        </w:rPr>
+        <w:t>Methods and Properties</w:t>
+      </w:r>
+    </w:p>
+    <w:p>
+      <w:pPr>
+        <w:pStyle w:val="ListParagraph"/>
+        <w:numPr>
+          <w:ilvl w:val="0"/>
+          <w:numId w:val="8"/>
+        </w:numPr>
+        <w:rPr>
+          <w:lang w:val="en-US"/>
+        </w:rPr>
+      </w:pPr>
+      <w:r>
+        <w:rPr>
+          <w:lang w:val="en-US"/>
+        </w:rPr>
+        <w:t>Length: Is a built-in property. Used to determine size of any array.</w:t>
+      </w:r>
+    </w:p>
+    <w:p>
+      <w:pPr>
+        <w:pStyle w:val="Heading3"/>
+        <w:rPr>
+          <w:lang w:val="en-US"/>
+        </w:rPr>
+      </w:pPr>
+      <w:r>
+        <w:rPr>
+          <w:lang w:val="en-US"/>
+        </w:rPr>
+        <w:t>Copying Arrays</w:t>
+      </w:r>
+    </w:p>
+    <w:p>
+      <w:pPr>
+        <w:pStyle w:val="ListParagraph"/>
+        <w:numPr>
+          <w:ilvl w:val="0"/>
+          <w:numId w:val="8"/>
+        </w:numPr>
+        <w:rPr>
+          <w:lang w:val="en-US"/>
+        </w:rPr>
+      </w:pPr>
+      <w:r>
+        <w:rPr>
+          <w:lang w:val="en-US"/>
+        </w:rPr>
+        <w:t xml:space="preserve">Using the </w:t>
+      </w:r>
+      <w:r>
+        <w:rPr>
+          <w:lang w:val="en-US"/>
+        </w:rPr>
+        <w:t>‘</w:t>
+      </w:r>
+      <w:proofErr w:type="spellStart"/>
+      <w:r>
+        <w:rPr>
+          <w:lang w:val="en-US"/>
+        </w:rPr>
+        <w:t>arraycopy</w:t>
+      </w:r>
+      <w:proofErr w:type="spellEnd"/>
+      <w:r>
+        <w:rPr>
+          <w:lang w:val="en-US"/>
+        </w:rPr>
+        <w:t>’ method</w:t>
+      </w:r>
+      <w:r>
+        <w:rPr>
+          <w:lang w:val="en-US"/>
+        </w:rPr>
+        <w:t xml:space="preserve"> from System class</w:t>
+      </w:r>
+      <w:r>
+        <w:rPr>
+          <w:lang w:val="en-US"/>
+        </w:rPr>
+        <w:t>.</w:t>
+      </w:r>
+    </w:p>
+    <w:p>
+      <w:pPr>
+        <w:pStyle w:val="ListParagraph"/>
+        <w:numPr>
+          <w:ilvl w:val="0"/>
+          <w:numId w:val="8"/>
+        </w:numPr>
+        <w:rPr>
+          <w:lang w:val="en-US"/>
+        </w:rPr>
+      </w:pPr>
+      <w:r>
+        <w:rPr>
+          <w:sz w:val="24"/>
+          <w:szCs w:val="24"/>
+          <w:lang w:val="en-US"/>
+        </w:rPr>
+        <w:t>Refer an example code (</w:t>
+      </w:r>
+      <w:proofErr w:type="spellStart"/>
+      <w:r>
+        <w:rPr>
+          <w:sz w:val="24"/>
+          <w:szCs w:val="24"/>
+          <w:lang w:val="en-US"/>
+        </w:rPr>
+        <w:t>ArrayCopyDemo</w:t>
+      </w:r>
+      <w:proofErr w:type="spellEnd"/>
+      <w:r>
+        <w:rPr>
+          <w:sz w:val="24"/>
+          <w:szCs w:val="24"/>
+          <w:lang w:val="en-US"/>
+        </w:rPr>
+        <w:t xml:space="preserve">) in the repository </w:t>
+      </w:r>
+      <w:hyperlink r:id="rId10" w:history="1">
+        <w:r>
+          <w:rPr>
+            <w:rStyle w:val="Hyperlink"/>
+            <w:sz w:val="24"/>
+            <w:szCs w:val="24"/>
+            <w:lang w:val="en-US"/>
+          </w:rPr>
+          <w:t>LearningJava</w:t>
+        </w:r>
+      </w:hyperlink>
+      <w:r>
+        <w:rPr>
+          <w:sz w:val="24"/>
+          <w:szCs w:val="24"/>
+          <w:lang w:val="en-US"/>
+        </w:rPr>
+        <w:t xml:space="preserve"> under the arrays package.</w:t>
+      </w:r>
+    </w:p>
+    <w:p>
+      <w:pPr>
+        <w:pStyle w:val="Heading3"/>
+        <w:rPr>
+          <w:lang w:val="en-US"/>
+        </w:rPr>
+      </w:pPr>
+      <w:r>
+        <w:rPr>
+          <w:lang w:val="en-US"/>
+        </w:rPr>
+        <w:t>Array Manipulations</w:t>
+      </w:r>
+    </w:p>
+    <w:p>
+      <w:pPr>
+        <w:pStyle w:val="ListParagraph"/>
+        <w:numPr>
+          <w:ilvl w:val="0"/>
+          <w:numId w:val="9"/>
+        </w:numPr>
+        <w:rPr>
+          <w:lang w:val="en-US"/>
+        </w:rPr>
+      </w:pPr>
+      <w:r>
+        <w:rPr>
+          <w:lang w:val="en-US"/>
+        </w:rPr>
+        <w:t>Java provides methods</w:t>
+      </w:r>
+      <w:r>
+        <w:rPr>
+          <w:lang w:val="en-US"/>
+        </w:rPr>
+        <w:t xml:space="preserve"> to perform some of the most common manipulations related to arrays using methods. This enables the developer to use </w:t>
+      </w:r>
+      <w:r>
+        <w:rPr>
+          <w:lang w:val="en-US"/>
+        </w:rPr>
+        <w:t xml:space="preserve">just </w:t>
+      </w:r>
+      <w:r>
+        <w:rPr>
+          <w:lang w:val="en-US"/>
+        </w:rPr>
+        <w:t>one line of the code to call the method.</w:t>
+      </w:r>
+    </w:p>
+    <w:p>
+      <w:pPr>
+        <w:pStyle w:val="ListParagraph"/>
+        <w:numPr>
+          <w:ilvl w:val="0"/>
+          <w:numId w:val="9"/>
+        </w:numPr>
+        <w:rPr>
+          <w:lang w:val="en-US"/>
+        </w:rPr>
+      </w:pPr>
+      <w:r>
+        <w:rPr>
+          <w:lang w:val="en-US"/>
+        </w:rPr>
+        <w:t>Java provided several methods for performing array manipulations in the ‘</w:t>
+      </w:r>
+      <w:proofErr w:type="spellStart"/>
+      <w:proofErr w:type="gramStart"/>
+      <w:r>
+        <w:rPr>
+          <w:lang w:val="en-US"/>
+        </w:rPr>
+        <w:t>java.util</w:t>
+      </w:r>
+      <w:proofErr w:type="gramEnd"/>
+      <w:r>
+        <w:rPr>
+          <w:lang w:val="en-US"/>
+        </w:rPr>
+        <w:t>.</w:t>
+      </w:r>
+      <w:proofErr w:type="gramStart"/>
+      <w:r>
+        <w:rPr>
+          <w:lang w:val="en-US"/>
+        </w:rPr>
+        <w:t>Arrays</w:t>
+      </w:r>
+      <w:proofErr w:type="spellEnd"/>
+      <w:r>
+        <w:rPr>
+          <w:lang w:val="en-US"/>
+        </w:rPr>
+        <w:t>‘ class</w:t>
+      </w:r>
+      <w:proofErr w:type="gramEnd"/>
+      <w:r>
+        <w:rPr>
+          <w:lang w:val="en-US"/>
+        </w:rPr>
+        <w:t>. The common tasks are copying, sorting, searching etc., in the arrays.</w:t>
+      </w:r>
+    </w:p>
+    <w:p>
+      <w:pPr>
+        <w:pStyle w:val="ListParagraph"/>
+        <w:numPr>
+          <w:ilvl w:val="0"/>
+          <w:numId w:val="9"/>
+        </w:numPr>
+        <w:rPr>
+          <w:lang w:val="en-US"/>
+        </w:rPr>
+      </w:pPr>
+      <w:r>
+        <w:rPr>
+          <w:lang w:val="en-US"/>
+        </w:rPr>
+        <w:t>Can use ‘</w:t>
+      </w:r>
+      <w:proofErr w:type="spellStart"/>
+      <w:r>
+        <w:rPr>
+          <w:lang w:val="en-US"/>
+        </w:rPr>
+        <w:t>copyOfRange</w:t>
+      </w:r>
+      <w:proofErr w:type="spellEnd"/>
+      <w:r>
+        <w:rPr>
+          <w:lang w:val="en-US"/>
+        </w:rPr>
+        <w:t>’ method instead of ‘</w:t>
+      </w:r>
+      <w:proofErr w:type="spellStart"/>
+      <w:r>
+        <w:rPr>
+          <w:lang w:val="en-US"/>
+        </w:rPr>
+        <w:t>arraycopy</w:t>
+      </w:r>
+      <w:proofErr w:type="spellEnd"/>
+      <w:r>
+        <w:rPr>
+          <w:lang w:val="en-US"/>
+        </w:rPr>
+        <w:t xml:space="preserve">’ method. </w:t>
+      </w:r>
+      <w:r>
+        <w:rPr>
+          <w:lang w:val="en-US"/>
+        </w:rPr>
+        <w:t xml:space="preserve">The difference is </w:t>
+      </w:r>
+      <w:r>
+        <w:rPr>
+          <w:lang w:val="en-US"/>
+        </w:rPr>
+        <w:t>‘</w:t>
+      </w:r>
+      <w:proofErr w:type="spellStart"/>
+      <w:r>
+        <w:rPr>
+          <w:lang w:val="en-US"/>
+        </w:rPr>
+        <w:t>copyOfRange</w:t>
+      </w:r>
+      <w:proofErr w:type="spellEnd"/>
+      <w:r>
+        <w:rPr>
+          <w:lang w:val="en-US"/>
+        </w:rPr>
+        <w:t>’</w:t>
+      </w:r>
+      <w:r>
+        <w:rPr>
+          <w:lang w:val="en-US"/>
+        </w:rPr>
+        <w:t xml:space="preserve"> method does not require us to create the destination array before calling the method as the destination array is returned by the method.</w:t>
+      </w:r>
+    </w:p>
+    <w:p>
+      <w:pPr>
+        <w:pStyle w:val="Heading2"/>
+        <w:rPr>
+          <w:lang w:val="en-US"/>
+        </w:rPr>
+      </w:pPr>
+      <w:r>
+        <w:rPr>
+          <w:lang w:val="en-US"/>
+        </w:rPr>
+        <w:t>Classes</w:t>
+      </w:r>
+    </w:p>
+    <w:p>
+      <w:pPr>
+        <w:pStyle w:val="Heading3"/>
+        <w:rPr>
+          <w:lang w:val="en-US"/>
+        </w:rPr>
+      </w:pPr>
+      <w:r>
+        <w:rPr>
+          <w:lang w:val="en-US"/>
+        </w:rPr>
+        <w:t>System class</w:t>
+      </w:r>
+    </w:p>
+    <w:p>
+      <w:pPr>
+        <w:pStyle w:val="ListParagraph"/>
+        <w:numPr>
+          <w:ilvl w:val="0"/>
+          <w:numId w:val="11"/>
+        </w:numPr>
+        <w:rPr>
+          <w:b/>
+          <w:bCs/>
+          <w:lang w:val="en-US"/>
+        </w:rPr>
+      </w:pPr>
+      <w:r>
+        <w:rPr>
+          <w:b/>
+          <w:bCs/>
+          <w:lang w:val="en-US"/>
+        </w:rPr>
+        <w:t>‘</w:t>
+      </w:r>
+      <w:proofErr w:type="spellStart"/>
+      <w:r>
+        <w:rPr>
+          <w:b/>
+          <w:bCs/>
+          <w:lang w:val="en-US"/>
+        </w:rPr>
+        <w:t>arraycopy</w:t>
+      </w:r>
+      <w:proofErr w:type="spellEnd"/>
+      <w:r>
+        <w:rPr>
+          <w:b/>
+          <w:bCs/>
+          <w:lang w:val="en-US"/>
+        </w:rPr>
+        <w:t>’ method</w:t>
+      </w:r>
+      <w:r>
+        <w:rPr>
+          <w:b/>
+          <w:bCs/>
+          <w:lang w:val="en-US"/>
+        </w:rPr>
+        <w:t>:</w:t>
+      </w:r>
+    </w:p>
+    <w:p>
+      <w:pPr>
+        <w:pStyle w:val="ListParagraph"/>
+        <w:numPr>
+          <w:ilvl w:val="1"/>
+          <w:numId w:val="11"/>
+        </w:numPr>
+        <w:rPr>
+          <w:lang w:val="en-US"/>
+        </w:rPr>
+      </w:pPr>
+      <w:r>
+        <w:rPr>
+          <w:lang w:val="en-US"/>
+        </w:rPr>
+        <w:t>U</w:t>
+      </w:r>
+      <w:r>
+        <w:rPr>
+          <w:lang w:val="en-US"/>
+        </w:rPr>
+        <w:t>sed to efficiently copy data from one array into another.</w:t>
+      </w:r>
+    </w:p>
+    <w:p>
+      <w:pPr>
+        <w:pStyle w:val="ListParagraph"/>
+        <w:numPr>
+          <w:ilvl w:val="1"/>
+          <w:numId w:val="11"/>
+        </w:numPr>
+        <w:rPr>
+          <w:lang w:val="en-US"/>
+        </w:rPr>
+      </w:pPr>
+      <w:r>
+        <w:rPr>
+          <w:b/>
+          <w:bCs/>
+          <w:lang w:val="en-US"/>
+        </w:rPr>
+        <w:lastRenderedPageBreak/>
+        <w:t>Definition</w:t>
+      </w:r>
+      <w:r>
+        <w:rPr>
+          <w:b/>
+          <w:bCs/>
+          <w:lang w:val="en-US"/>
+        </w:rPr>
+        <w:t>:</w:t>
+      </w:r>
+      <w:r>
+        <w:rPr>
+          <w:lang w:val="en-US"/>
+        </w:rPr>
+        <w:t xml:space="preserve"> public static void </w:t>
+      </w:r>
+      <w:proofErr w:type="spellStart"/>
+      <w:proofErr w:type="gramStart"/>
+      <w:r>
+        <w:rPr>
+          <w:lang w:val="en-US"/>
+        </w:rPr>
+        <w:t>arraycopy</w:t>
+      </w:r>
+      <w:proofErr w:type="spellEnd"/>
+      <w:r>
+        <w:rPr>
+          <w:lang w:val="en-US"/>
+        </w:rPr>
+        <w:t>(</w:t>
+      </w:r>
+      <w:proofErr w:type="gramEnd"/>
+      <w:r>
+        <w:rPr>
+          <w:lang w:val="en-US"/>
+        </w:rPr>
+        <w:t xml:space="preserve">Object </w:t>
+      </w:r>
+      <w:proofErr w:type="spellStart"/>
+      <w:r>
+        <w:rPr>
+          <w:lang w:val="en-US"/>
+        </w:rPr>
+        <w:t>src</w:t>
+      </w:r>
+      <w:proofErr w:type="spellEnd"/>
+      <w:r>
+        <w:rPr>
+          <w:lang w:val="en-US"/>
+        </w:rPr>
+        <w:t xml:space="preserve">, int </w:t>
+      </w:r>
+      <w:proofErr w:type="spellStart"/>
+      <w:r>
+        <w:rPr>
+          <w:lang w:val="en-US"/>
+        </w:rPr>
+        <w:t>srcPos</w:t>
+      </w:r>
+      <w:proofErr w:type="spellEnd"/>
+      <w:r>
+        <w:rPr>
+          <w:lang w:val="en-US"/>
+        </w:rPr>
+        <w:t xml:space="preserve">, Object </w:t>
+      </w:r>
+      <w:proofErr w:type="spellStart"/>
+      <w:r>
+        <w:rPr>
+          <w:lang w:val="en-US"/>
+        </w:rPr>
+        <w:t>dest</w:t>
+      </w:r>
+      <w:proofErr w:type="spellEnd"/>
+      <w:r>
+        <w:rPr>
+          <w:lang w:val="en-US"/>
+        </w:rPr>
+        <w:t xml:space="preserve">, int </w:t>
+      </w:r>
+      <w:proofErr w:type="spellStart"/>
+      <w:r>
+        <w:rPr>
+          <w:lang w:val="en-US"/>
+        </w:rPr>
+        <w:t>destPos</w:t>
+      </w:r>
+      <w:proofErr w:type="spellEnd"/>
+      <w:r>
+        <w:rPr>
+          <w:lang w:val="en-US"/>
+        </w:rPr>
+        <w:t>, int length)</w:t>
+      </w:r>
+    </w:p>
+    <w:p>
+      <w:pPr>
+        <w:pStyle w:val="ListParagraph"/>
+        <w:numPr>
+          <w:ilvl w:val="1"/>
+          <w:numId w:val="11"/>
+        </w:numPr>
+        <w:rPr>
+          <w:lang w:val="en-US"/>
+        </w:rPr>
+      </w:pPr>
+      <w:r>
+        <w:rPr>
+          <w:lang w:val="en-US"/>
+        </w:rPr>
+        <w:t>Two Object arguments specify the array to copy from and the array to copy to.</w:t>
+      </w:r>
+    </w:p>
+    <w:p>
+      <w:pPr>
+        <w:pStyle w:val="ListParagraph"/>
+        <w:numPr>
+          <w:ilvl w:val="1"/>
+          <w:numId w:val="11"/>
+        </w:numPr>
+        <w:rPr>
+          <w:lang w:val="en-US"/>
+        </w:rPr>
+      </w:pPr>
+      <w:r>
+        <w:rPr>
+          <w:lang w:val="en-US"/>
+        </w:rPr>
+        <w:t>Three int arguments specify the starting position in the source array, the starting position in the destination array and the number of array elements to copy.</w:t>
+      </w:r>
+    </w:p>
+    <w:p>
+      <w:pPr>
+        <w:pStyle w:val="Heading3"/>
+        <w:rPr>
+          <w:lang w:val="en-US"/>
+        </w:rPr>
+      </w:pPr>
+      <w:r>
+        <w:rPr>
+          <w:lang w:val="en-US"/>
+        </w:rPr>
+        <w:t>Arrays class</w:t>
+      </w:r>
+    </w:p>
+    <w:p>
+      <w:pPr>
+        <w:pStyle w:val="ListParagraph"/>
+        <w:numPr>
+          <w:ilvl w:val="0"/>
+          <w:numId w:val="11"/>
+        </w:numPr>
+        <w:rPr>
+          <w:b/>
+          <w:bCs/>
+          <w:lang w:val="en-US"/>
+        </w:rPr>
+      </w:pPr>
+      <w:r>
+        <w:rPr>
+          <w:b/>
+          <w:bCs/>
+          <w:lang w:val="en-US"/>
+        </w:rPr>
+        <w:t>‘</w:t>
+      </w:r>
+      <w:proofErr w:type="spellStart"/>
+      <w:r>
+        <w:rPr>
+          <w:b/>
+          <w:bCs/>
+          <w:lang w:val="en-US"/>
+        </w:rPr>
+        <w:t>copyOfRange</w:t>
+      </w:r>
+      <w:proofErr w:type="spellEnd"/>
+      <w:r>
+        <w:rPr>
+          <w:b/>
+          <w:bCs/>
+          <w:lang w:val="en-US"/>
+        </w:rPr>
+        <w:t>’ method</w:t>
+      </w:r>
+      <w:r>
+        <w:rPr>
+          <w:b/>
+          <w:bCs/>
+          <w:lang w:val="en-US"/>
+        </w:rPr>
+        <w:t>:</w:t>
+      </w:r>
+    </w:p>
+    <w:p>
+      <w:pPr>
+        <w:pStyle w:val="ListParagraph"/>
+        <w:numPr>
+          <w:ilvl w:val="1"/>
+          <w:numId w:val="11"/>
+        </w:numPr>
+        <w:rPr>
+          <w:b/>
+          <w:bCs/>
+          <w:lang w:val="en-US"/>
+        </w:rPr>
+      </w:pPr>
+      <w:r>
+        <w:rPr>
+          <w:lang w:val="en-US"/>
+        </w:rPr>
+        <w:t>Can use ‘</w:t>
+      </w:r>
+      <w:proofErr w:type="spellStart"/>
+      <w:r>
+        <w:rPr>
+          <w:lang w:val="en-US"/>
+        </w:rPr>
+        <w:t>copyOfRange</w:t>
+      </w:r>
+      <w:proofErr w:type="spellEnd"/>
+      <w:r>
+        <w:rPr>
+          <w:lang w:val="en-US"/>
+        </w:rPr>
+        <w:t>’ method instead of ‘</w:t>
+      </w:r>
+      <w:proofErr w:type="spellStart"/>
+      <w:r>
+        <w:rPr>
+          <w:lang w:val="en-US"/>
+        </w:rPr>
+        <w:t>arraycopy</w:t>
+      </w:r>
+      <w:proofErr w:type="spellEnd"/>
+      <w:r>
+        <w:rPr>
+          <w:lang w:val="en-US"/>
+        </w:rPr>
+        <w:t>’ method. The difference is ‘</w:t>
+      </w:r>
+      <w:proofErr w:type="spellStart"/>
+      <w:r>
+        <w:rPr>
+          <w:lang w:val="en-US"/>
+        </w:rPr>
+        <w:t>copyOfRange</w:t>
+      </w:r>
+      <w:proofErr w:type="spellEnd"/>
+      <w:r>
+        <w:rPr>
+          <w:lang w:val="en-US"/>
+        </w:rPr>
+        <w:t>’ method does not require us to create the destination array before calling the method as the destination array is returned by the method.</w:t>
+      </w:r>
+    </w:p>
+    <w:p>
+      <w:pPr>
+        <w:pStyle w:val="ListParagraph"/>
+        <w:numPr>
+          <w:ilvl w:val="1"/>
+          <w:numId w:val="11"/>
+        </w:numPr>
+        <w:rPr>
+          <w:b/>
+          <w:bCs/>
+          <w:lang w:val="en-US"/>
+        </w:rPr>
+      </w:pPr>
+      <w:r>
+        <w:rPr>
+          <w:b/>
+          <w:bCs/>
+          <w:lang w:val="en-US"/>
+        </w:rPr>
+        <w:t xml:space="preserve">Definition: </w:t>
+      </w:r>
+    </w:p>
+    <w:p>
+      <w:pPr>
+        <w:pStyle w:val="ListParagraph"/>
+        <w:numPr>
+          <w:ilvl w:val="1"/>
+          <w:numId w:val="11"/>
+        </w:numPr>
+        <w:rPr>
+          <w:b/>
+          <w:bCs/>
+          <w:lang w:val="en-US"/>
+        </w:rPr>
+      </w:pPr>
+      <w:r>
+        <w:rPr>
+          <w:lang w:val="en-US"/>
+        </w:rPr>
+        <w:t xml:space="preserve">Second parameter is the </w:t>
+      </w:r>
+      <w:r>
+        <w:rPr>
+          <w:lang w:val="en-US"/>
+        </w:rPr>
+        <w:t>initial index of the range to be copied, inclusively</w:t>
+      </w:r>
+      <w:r>
+        <w:rPr>
+          <w:lang w:val="en-US"/>
+        </w:rPr>
+        <w:t>.</w:t>
+      </w:r>
+    </w:p>
+    <w:p>
+      <w:pPr>
+        <w:pStyle w:val="ListParagraph"/>
+        <w:numPr>
+          <w:ilvl w:val="1"/>
+          <w:numId w:val="11"/>
+        </w:numPr>
+        <w:rPr>
+          <w:b/>
+          <w:bCs/>
+          <w:lang w:val="en-US"/>
+        </w:rPr>
+      </w:pPr>
+      <w:r>
+        <w:rPr>
+          <w:lang w:val="en-US"/>
+        </w:rPr>
+        <w:t xml:space="preserve">Third parameter is </w:t>
+      </w:r>
+      <w:r>
+        <w:rPr>
+          <w:lang w:val="en-US"/>
+        </w:rPr>
+        <w:t>the final index of the range to be copied, exclusively.</w:t>
+      </w:r>
+    </w:p>
+    <w:p>
+      <w:pPr>
+        <w:pStyle w:val="ListParagraph"/>
+        <w:numPr>
+          <w:ilvl w:val="0"/>
+          <w:numId w:val="11"/>
+        </w:numPr>
+        <w:rPr>
+          <w:b/>
+          <w:bCs/>
+          <w:lang w:val="en-US"/>
+        </w:rPr>
+      </w:pPr>
+      <w:r>
+        <w:rPr>
+          <w:b/>
+          <w:bCs/>
+          <w:lang w:val="en-US"/>
+        </w:rPr>
+        <w:t>‘</w:t>
+      </w:r>
+      <w:proofErr w:type="spellStart"/>
+      <w:r>
+        <w:rPr>
+          <w:b/>
+          <w:bCs/>
+          <w:lang w:val="en-US"/>
+        </w:rPr>
+        <w:t>binarySearch</w:t>
+      </w:r>
+      <w:proofErr w:type="spellEnd"/>
+      <w:r>
+        <w:rPr>
+          <w:b/>
+          <w:bCs/>
+          <w:lang w:val="en-US"/>
+        </w:rPr>
+        <w:t>’ method:</w:t>
+      </w:r>
+    </w:p>
+    <w:p>
+      <w:pPr>
+        <w:pStyle w:val="ListParagraph"/>
+        <w:numPr>
+          <w:ilvl w:val="1"/>
+          <w:numId w:val="11"/>
+        </w:numPr>
+        <w:rPr>
+          <w:lang w:val="en-US"/>
+        </w:rPr>
+      </w:pPr>
+      <w:r>
+        <w:rPr>
+          <w:lang w:val="en-US"/>
+        </w:rPr>
+        <w:t>Searching an array for a specific value to get the index at which it is placed</w:t>
+      </w:r>
+      <w:r>
+        <w:rPr>
+          <w:lang w:val="en-US"/>
+        </w:rPr>
+        <w:t>.</w:t>
+      </w:r>
+    </w:p>
+    <w:p>
+      <w:pPr>
+        <w:pStyle w:val="ListParagraph"/>
+        <w:numPr>
+          <w:ilvl w:val="0"/>
+          <w:numId w:val="11"/>
+        </w:numPr>
+        <w:rPr>
+          <w:b/>
+          <w:bCs/>
+          <w:lang w:val="en-US"/>
+        </w:rPr>
+      </w:pPr>
+      <w:r>
+        <w:rPr>
+          <w:b/>
+          <w:bCs/>
+          <w:lang w:val="en-US"/>
+        </w:rPr>
+        <w:t>‘equals’ method:</w:t>
+      </w:r>
+    </w:p>
+    <w:p>
+      <w:pPr>
+        <w:pStyle w:val="ListParagraph"/>
+        <w:numPr>
+          <w:ilvl w:val="1"/>
+          <w:numId w:val="11"/>
+        </w:numPr>
+        <w:rPr>
+          <w:lang w:val="en-US"/>
+        </w:rPr>
+      </w:pPr>
+      <w:r>
+        <w:rPr>
+          <w:lang w:val="en-US"/>
+        </w:rPr>
+        <w:t>Comparing two arrays to determine if they are equal or not</w:t>
+      </w:r>
+      <w:r>
+        <w:rPr>
+          <w:lang w:val="en-US"/>
+        </w:rPr>
+        <w:t>.</w:t>
+      </w:r>
+    </w:p>
+    <w:p>
+      <w:pPr>
+        <w:pStyle w:val="ListParagraph"/>
+        <w:numPr>
+          <w:ilvl w:val="0"/>
+          <w:numId w:val="11"/>
+        </w:numPr>
+        <w:rPr>
+          <w:b/>
+          <w:bCs/>
+          <w:lang w:val="en-US"/>
+        </w:rPr>
+      </w:pPr>
+      <w:r>
+        <w:rPr>
+          <w:b/>
+          <w:bCs/>
+          <w:lang w:val="en-US"/>
+        </w:rPr>
+        <w:t>‘fill’ method:</w:t>
+      </w:r>
+    </w:p>
+    <w:p>
+      <w:pPr>
+        <w:pStyle w:val="ListParagraph"/>
+        <w:numPr>
+          <w:ilvl w:val="1"/>
+          <w:numId w:val="11"/>
+        </w:numPr>
+        <w:rPr>
+          <w:lang w:val="en-US"/>
+        </w:rPr>
+      </w:pPr>
+      <w:r>
+        <w:rPr>
+          <w:lang w:val="en-US"/>
+        </w:rPr>
+        <w:t>Filling an array to place a specific value at each index</w:t>
+      </w:r>
+      <w:r>
+        <w:rPr>
+          <w:lang w:val="en-US"/>
+        </w:rPr>
+        <w:t>.</w:t>
+      </w:r>
+    </w:p>
+    <w:p>
+      <w:pPr>
+        <w:pStyle w:val="ListParagraph"/>
+        <w:numPr>
+          <w:ilvl w:val="0"/>
+          <w:numId w:val="11"/>
+        </w:numPr>
+        <w:rPr>
+          <w:b/>
+          <w:bCs/>
+          <w:lang w:val="en-US"/>
+        </w:rPr>
+      </w:pPr>
+      <w:r>
+        <w:rPr>
+          <w:b/>
+          <w:bCs/>
+          <w:lang w:val="en-US"/>
+        </w:rPr>
+        <w:t>‘sort’ method:</w:t>
+      </w:r>
+    </w:p>
+    <w:p>
+      <w:pPr>
+        <w:pStyle w:val="ListParagraph"/>
+        <w:numPr>
+          <w:ilvl w:val="1"/>
+          <w:numId w:val="11"/>
+        </w:numPr>
+        <w:rPr>
+          <w:lang w:val="en-US"/>
+        </w:rPr>
+      </w:pPr>
+      <w:r>
+        <w:rPr>
+          <w:lang w:val="en-US"/>
+        </w:rPr>
+        <w:t>Sorting an array into ascending order</w:t>
+      </w:r>
+      <w:r>
+        <w:rPr>
+          <w:lang w:val="en-US"/>
+        </w:rPr>
+        <w:t xml:space="preserve"> sequentially</w:t>
+      </w:r>
+      <w:r>
+        <w:rPr>
+          <w:lang w:val="en-US"/>
+        </w:rPr>
+        <w:t>.</w:t>
+      </w:r>
+    </w:p>
+    <w:p>
+      <w:pPr>
+        <w:pStyle w:val="ListParagraph"/>
+        <w:numPr>
+          <w:ilvl w:val="0"/>
+          <w:numId w:val="11"/>
+        </w:numPr>
+        <w:rPr>
+          <w:b/>
+          <w:bCs/>
+          <w:lang w:val="en-US"/>
+        </w:rPr>
+      </w:pPr>
+      <w:r>
+        <w:rPr>
+          <w:b/>
+          <w:bCs/>
+          <w:lang w:val="en-US"/>
+        </w:rPr>
+        <w:t>‘</w:t>
+      </w:r>
+      <w:proofErr w:type="spellStart"/>
+      <w:r>
+        <w:rPr>
+          <w:b/>
+          <w:bCs/>
+          <w:lang w:val="en-US"/>
+        </w:rPr>
+        <w:t>parallelSort</w:t>
+      </w:r>
+      <w:proofErr w:type="spellEnd"/>
+      <w:r>
+        <w:rPr>
+          <w:b/>
+          <w:bCs/>
+          <w:lang w:val="en-US"/>
+        </w:rPr>
+        <w:t>’ method:</w:t>
+      </w:r>
+    </w:p>
+    <w:p>
+      <w:pPr>
+        <w:pStyle w:val="ListParagraph"/>
+        <w:numPr>
+          <w:ilvl w:val="1"/>
+          <w:numId w:val="11"/>
+        </w:numPr>
+        <w:rPr>
+          <w:lang w:val="en-US"/>
+        </w:rPr>
+      </w:pPr>
+      <w:r>
+        <w:rPr>
+          <w:lang w:val="en-US"/>
+        </w:rPr>
+        <w:t>Sorting an array into ascending order</w:t>
+      </w:r>
+      <w:r>
+        <w:rPr>
+          <w:lang w:val="en-US"/>
+        </w:rPr>
+        <w:t xml:space="preserve"> concurrently. Introduced in Java 8.</w:t>
+      </w:r>
+    </w:p>
+    <w:p>
+      <w:pPr>
+        <w:pStyle w:val="ListParagraph"/>
+        <w:numPr>
+          <w:ilvl w:val="1"/>
+          <w:numId w:val="11"/>
+        </w:numPr>
+        <w:rPr>
+          <w:lang w:val="en-US"/>
+        </w:rPr>
+      </w:pPr>
+      <w:r>
+        <w:rPr>
+          <w:lang w:val="en-US"/>
+        </w:rPr>
+        <w:t>Using parallel sort on large arrays on multiprocessor system is faster than the sequential array sorting.</w:t>
+      </w:r>
+    </w:p>
+    <w:p>
+      <w:pPr>
+        <w:pStyle w:val="ListParagraph"/>
+        <w:numPr>
+          <w:ilvl w:val="0"/>
+          <w:numId w:val="11"/>
+        </w:numPr>
+        <w:rPr>
+          <w:b/>
+          <w:bCs/>
+          <w:lang w:val="en-US"/>
+        </w:rPr>
+      </w:pPr>
+      <w:r>
+        <w:rPr>
+          <w:b/>
+          <w:bCs/>
+          <w:lang w:val="en-US"/>
+        </w:rPr>
+        <w:t>‘stream’ method:</w:t>
+      </w:r>
+    </w:p>
+    <w:p>
+      <w:pPr>
+        <w:pStyle w:val="ListParagraph"/>
+        <w:numPr>
+          <w:ilvl w:val="1"/>
+          <w:numId w:val="11"/>
+        </w:numPr>
+        <w:rPr>
+          <w:lang w:val="en-US"/>
+        </w:rPr>
+      </w:pPr>
+    </w:p>
+    <w:p>
+      <w:pPr>
+        <w:rPr>
+          <w:lang w:val="en-US"/>
+        </w:rPr>
+      </w:pPr>
+    </w:p>
+    <w:p>
+      <w:pPr>
+        <w:rPr>
+          <w:b/>
+          <w:bCs/>
+          <w:sz w:val="24"/>
+          <w:szCs w:val="24"/>
+          <w:lang w:val="en-US"/>
+        </w:rPr>
+      </w:pPr>
+      <w:r>
+        <w:rPr>
+          <w:b/>
+          <w:bCs/>
+          <w:sz w:val="24"/>
+          <w:szCs w:val="24"/>
+          <w:lang w:val="en-US"/>
+        </w:rPr>
+        <w:t>To Refer Later:</w:t>
+      </w:r>
+    </w:p>
+    <w:p>
+      <w:pPr>
+        <w:pStyle w:val="ListParagraph"/>
+        <w:numPr>
+          <w:ilvl w:val="0"/>
+          <w:numId w:val="12"/>
+        </w:numPr>
+        <w:rPr>
+          <w:lang w:val="en-US"/>
+        </w:rPr>
+      </w:pPr>
+      <w:hyperlink r:id="rId11" w:history="1">
+        <w:r>
+          <w:rPr>
+            <w:rStyle w:val="Hyperlink"/>
+            <w:lang w:val="en-US"/>
+          </w:rPr>
+          <w:t>https://docs.oracle.com/javase/tutorial/collections/streams/index.html</w:t>
+        </w:r>
+      </w:hyperlink>
+    </w:p>
+    <w:p>
+      <w:pPr>
+        <w:pStyle w:val="ListParagraph"/>
+        <w:numPr>
+          <w:ilvl w:val="0"/>
+          <w:numId w:val="12"/>
+        </w:numPr>
+        <w:rPr>
+          <w:lang w:val="en-US"/>
+        </w:rPr>
+      </w:pPr>
+    </w:p>
+    <w:p>
+      <w:pPr>
         <w:rPr>
           <w:lang w:val="en-US"/>
         </w:rPr>
@@ -234,9 +2287,1168 @@
 <file path=word/numbering.xml><?xml version="1.0" encoding="utf-8"?>
 <w:numbering xmlns:wpc="http://schemas.microsoft.com/office/word/2010/wordprocessingCanvas" xmlns:cx="http://schemas.microsoft.com/office/drawing/2014/chartex" xmlns:cx1="http://schemas.microsoft.com/office/drawing/2015/9/8/chartex" xmlns:cx2="http://schemas.microsoft.com/office/drawing/2015/10/21/chartex" xmlns:cx3="http://schemas.microsoft.com/office/drawing/2016/5/9/chartex" xmlns:cx4="http://schemas.microsoft.com/office/drawing/2016/5/10/chartex" xmlns:cx5="http://schemas.microsoft.com/office/drawing/2016/5/11/chartex" xmlns:cx6="http://schemas.microsoft.com/office/drawing/2016/5/12/chartex" xmlns:cx7="http://schemas.microsoft.com/office/drawing/2016/5/13/chartex" xmlns:cx8="http://schemas.microsoft.com/office/drawing/2016/5/14/chartex" xmlns:mc="http://schemas.openxmlformats.org/markup-compatibility/2006" xmlns:aink="http://schemas.microsoft.com/office/drawing/2016/ink" xmlns:am3d="http://schemas.microsoft.com/office/drawing/2017/model3d" xmlns:o="urn:schemas-microsoft-com:office:office" xmlns:oel="http://schemas.microsoft.com/office/2019/extlst" xmlns:r="http://schemas.openxmlformats.org/officeDocument/2006/relationships" xmlns:m="http://schemas.openxmlformats.org/officeDocument/2006/math" xmlns:v="urn:schemas-microsoft-com:vml" xmlns:wp14="http://schemas.microsoft.com/office/word/2010/wordprocessingDrawing" xmlns:wp="http://schemas.openxmlformats.org/drawingml/2006/wordprocessingDrawing" xmlns:w10="urn:schemas-microsoft-com:office:word" xmlns:w="http://schemas.openxmlformats.org/wordprocessingml/2006/main" xmlns:w14="http://schemas.microsoft.com/office/word/2010/wordml" xmlns:w15="http://schemas.microsoft.com/office/word/2012/wordml" xmlns:w16cex="http://schemas.microsoft.com/office/word/2018/wordml/cex" xmlns:w16cid="http://schemas.microsoft.com/office/word/2016/wordml/cid" xmlns:w16="http://schemas.microsoft.com/office/word/2018/wordml" xmlns:w16du="http://schemas.microsoft.com/office/word/2023/wordml/word16du" xmlns:w16sdtdh="http://schemas.microsoft.com/office/word/2020/wordml/sdtdatahash" xmlns:w16sdtfl="http://schemas.microsoft.com/office/word/2024/wordml/sdtformatlock" xmlns:w16se="http://schemas.microsoft.com/office/word/2015/wordml/symex" xmlns:wpg="http://schemas.microsoft.com/office/word/2010/wordprocessingGroup" xmlns:wpi="http://schemas.microsoft.com/office/word/2010/wordprocessingInk" xmlns:wne="http://schemas.microsoft.com/office/word/2006/wordml" xmlns:wps="http://schemas.microsoft.com/office/word/2010/wordprocessingShape" mc:Ignorable="w14 w15 w16se w16cid w16 w16cex w16sdtdh w16sdtfl w16du wp14">
   <w:abstractNum w:abstractNumId="0" w15:restartNumberingAfterBreak="0">
+    <w:nsid w:val="1EC80E1D"/>
+    <w:multiLevelType w:val="hybridMultilevel"/>
+    <w:tmpl w:val="44BE7814"/>
+    <w:lvl w:ilvl="0" w:tplc="4009000F">
+      <w:start w:val="1"/>
+      <w:numFmt w:val="decimal"/>
+      <w:lvlText w:val="%1."/>
+      <w:lvlJc w:val="left"/>
+      <w:pPr>
+        <w:ind w:left="720" w:hanging="360"/>
+      </w:pPr>
+    </w:lvl>
+    <w:lvl w:ilvl="1" w:tplc="40090019">
+      <w:start w:val="1"/>
+      <w:numFmt w:val="lowerLetter"/>
+      <w:lvlText w:val="%2."/>
+      <w:lvlJc w:val="left"/>
+      <w:pPr>
+        <w:ind w:left="1440" w:hanging="360"/>
+      </w:pPr>
+    </w:lvl>
+    <w:lvl w:ilvl="2" w:tplc="4009001B" w:tentative="1">
+      <w:start w:val="1"/>
+      <w:numFmt w:val="lowerRoman"/>
+      <w:lvlText w:val="%3."/>
+      <w:lvlJc w:val="right"/>
+      <w:pPr>
+        <w:ind w:left="2160" w:hanging="180"/>
+      </w:pPr>
+    </w:lvl>
+    <w:lvl w:ilvl="3" w:tplc="4009000F" w:tentative="1">
+      <w:start w:val="1"/>
+      <w:numFmt w:val="decimal"/>
+      <w:lvlText w:val="%4."/>
+      <w:lvlJc w:val="left"/>
+      <w:pPr>
+        <w:ind w:left="2880" w:hanging="360"/>
+      </w:pPr>
+    </w:lvl>
+    <w:lvl w:ilvl="4" w:tplc="40090019" w:tentative="1">
+      <w:start w:val="1"/>
+      <w:numFmt w:val="lowerLetter"/>
+      <w:lvlText w:val="%5."/>
+      <w:lvlJc w:val="left"/>
+      <w:pPr>
+        <w:ind w:left="3600" w:hanging="360"/>
+      </w:pPr>
+    </w:lvl>
+    <w:lvl w:ilvl="5" w:tplc="4009001B" w:tentative="1">
+      <w:start w:val="1"/>
+      <w:numFmt w:val="lowerRoman"/>
+      <w:lvlText w:val="%6."/>
+      <w:lvlJc w:val="right"/>
+      <w:pPr>
+        <w:ind w:left="4320" w:hanging="180"/>
+      </w:pPr>
+    </w:lvl>
+    <w:lvl w:ilvl="6" w:tplc="4009000F" w:tentative="1">
+      <w:start w:val="1"/>
+      <w:numFmt w:val="decimal"/>
+      <w:lvlText w:val="%7."/>
+      <w:lvlJc w:val="left"/>
+      <w:pPr>
+        <w:ind w:left="5040" w:hanging="360"/>
+      </w:pPr>
+    </w:lvl>
+    <w:lvl w:ilvl="7" w:tplc="40090019" w:tentative="1">
+      <w:start w:val="1"/>
+      <w:numFmt w:val="lowerLetter"/>
+      <w:lvlText w:val="%8."/>
+      <w:lvlJc w:val="left"/>
+      <w:pPr>
+        <w:ind w:left="5760" w:hanging="360"/>
+      </w:pPr>
+    </w:lvl>
+    <w:lvl w:ilvl="8" w:tplc="4009001B" w:tentative="1">
+      <w:start w:val="1"/>
+      <w:numFmt w:val="lowerRoman"/>
+      <w:lvlText w:val="%9."/>
+      <w:lvlJc w:val="right"/>
+      <w:pPr>
+        <w:ind w:left="6480" w:hanging="180"/>
+      </w:pPr>
+    </w:lvl>
+  </w:abstractNum>
+  <w:abstractNum w:abstractNumId="1" w15:restartNumberingAfterBreak="0">
+    <w:nsid w:val="21BC657C"/>
+    <w:multiLevelType w:val="hybridMultilevel"/>
+    <w:tmpl w:val="1C66D872"/>
+    <w:lvl w:ilvl="0" w:tplc="4009000F">
+      <w:start w:val="1"/>
+      <w:numFmt w:val="decimal"/>
+      <w:lvlText w:val="%1."/>
+      <w:lvlJc w:val="left"/>
+      <w:pPr>
+        <w:ind w:left="720" w:hanging="360"/>
+      </w:pPr>
+    </w:lvl>
+    <w:lvl w:ilvl="1" w:tplc="40090019">
+      <w:start w:val="1"/>
+      <w:numFmt w:val="lowerLetter"/>
+      <w:lvlText w:val="%2."/>
+      <w:lvlJc w:val="left"/>
+      <w:pPr>
+        <w:ind w:left="1440" w:hanging="360"/>
+      </w:pPr>
+    </w:lvl>
+    <w:lvl w:ilvl="2" w:tplc="4009001B" w:tentative="1">
+      <w:start w:val="1"/>
+      <w:numFmt w:val="lowerRoman"/>
+      <w:lvlText w:val="%3."/>
+      <w:lvlJc w:val="right"/>
+      <w:pPr>
+        <w:ind w:left="2160" w:hanging="180"/>
+      </w:pPr>
+    </w:lvl>
+    <w:lvl w:ilvl="3" w:tplc="4009000F" w:tentative="1">
+      <w:start w:val="1"/>
+      <w:numFmt w:val="decimal"/>
+      <w:lvlText w:val="%4."/>
+      <w:lvlJc w:val="left"/>
+      <w:pPr>
+        <w:ind w:left="2880" w:hanging="360"/>
+      </w:pPr>
+    </w:lvl>
+    <w:lvl w:ilvl="4" w:tplc="40090019" w:tentative="1">
+      <w:start w:val="1"/>
+      <w:numFmt w:val="lowerLetter"/>
+      <w:lvlText w:val="%5."/>
+      <w:lvlJc w:val="left"/>
+      <w:pPr>
+        <w:ind w:left="3600" w:hanging="360"/>
+      </w:pPr>
+    </w:lvl>
+    <w:lvl w:ilvl="5" w:tplc="4009001B" w:tentative="1">
+      <w:start w:val="1"/>
+      <w:numFmt w:val="lowerRoman"/>
+      <w:lvlText w:val="%6."/>
+      <w:lvlJc w:val="right"/>
+      <w:pPr>
+        <w:ind w:left="4320" w:hanging="180"/>
+      </w:pPr>
+    </w:lvl>
+    <w:lvl w:ilvl="6" w:tplc="4009000F" w:tentative="1">
+      <w:start w:val="1"/>
+      <w:numFmt w:val="decimal"/>
+      <w:lvlText w:val="%7."/>
+      <w:lvlJc w:val="left"/>
+      <w:pPr>
+        <w:ind w:left="5040" w:hanging="360"/>
+      </w:pPr>
+    </w:lvl>
+    <w:lvl w:ilvl="7" w:tplc="40090019" w:tentative="1">
+      <w:start w:val="1"/>
+      <w:numFmt w:val="lowerLetter"/>
+      <w:lvlText w:val="%8."/>
+      <w:lvlJc w:val="left"/>
+      <w:pPr>
+        <w:ind w:left="5760" w:hanging="360"/>
+      </w:pPr>
+    </w:lvl>
+    <w:lvl w:ilvl="8" w:tplc="4009001B" w:tentative="1">
+      <w:start w:val="1"/>
+      <w:numFmt w:val="lowerRoman"/>
+      <w:lvlText w:val="%9."/>
+      <w:lvlJc w:val="right"/>
+      <w:pPr>
+        <w:ind w:left="6480" w:hanging="180"/>
+      </w:pPr>
+    </w:lvl>
+  </w:abstractNum>
+  <w:abstractNum w:abstractNumId="2" w15:restartNumberingAfterBreak="0">
+    <w:nsid w:val="292E7F8E"/>
+    <w:multiLevelType w:val="hybridMultilevel"/>
+    <w:tmpl w:val="B4B4E7F6"/>
+    <w:lvl w:ilvl="0" w:tplc="40090001">
+      <w:start w:val="1"/>
+      <w:numFmt w:val="bullet"/>
+      <w:lvlText w:val=""/>
+      <w:lvlJc w:val="left"/>
+      <w:pPr>
+        <w:ind w:left="720" w:hanging="360"/>
+      </w:pPr>
+      <w:rPr>
+        <w:rFonts w:ascii="Symbol" w:hAnsi="Symbol" w:hint="default"/>
+      </w:rPr>
+    </w:lvl>
+    <w:lvl w:ilvl="1" w:tplc="40090003">
+      <w:start w:val="1"/>
+      <w:numFmt w:val="bullet"/>
+      <w:lvlText w:val="o"/>
+      <w:lvlJc w:val="left"/>
+      <w:pPr>
+        <w:ind w:left="1440" w:hanging="360"/>
+      </w:pPr>
+      <w:rPr>
+        <w:rFonts w:ascii="Courier New" w:hAnsi="Courier New" w:cs="Courier New" w:hint="default"/>
+      </w:rPr>
+    </w:lvl>
+    <w:lvl w:ilvl="2" w:tplc="40090005" w:tentative="1">
+      <w:start w:val="1"/>
+      <w:numFmt w:val="bullet"/>
+      <w:lvlText w:val=""/>
+      <w:lvlJc w:val="left"/>
+      <w:pPr>
+        <w:ind w:left="2160" w:hanging="360"/>
+      </w:pPr>
+      <w:rPr>
+        <w:rFonts w:ascii="Wingdings" w:hAnsi="Wingdings" w:hint="default"/>
+      </w:rPr>
+    </w:lvl>
+    <w:lvl w:ilvl="3" w:tplc="40090001" w:tentative="1">
+      <w:start w:val="1"/>
+      <w:numFmt w:val="bullet"/>
+      <w:lvlText w:val=""/>
+      <w:lvlJc w:val="left"/>
+      <w:pPr>
+        <w:ind w:left="2880" w:hanging="360"/>
+      </w:pPr>
+      <w:rPr>
+        <w:rFonts w:ascii="Symbol" w:hAnsi="Symbol" w:hint="default"/>
+      </w:rPr>
+    </w:lvl>
+    <w:lvl w:ilvl="4" w:tplc="40090003" w:tentative="1">
+      <w:start w:val="1"/>
+      <w:numFmt w:val="bullet"/>
+      <w:lvlText w:val="o"/>
+      <w:lvlJc w:val="left"/>
+      <w:pPr>
+        <w:ind w:left="3600" w:hanging="360"/>
+      </w:pPr>
+      <w:rPr>
+        <w:rFonts w:ascii="Courier New" w:hAnsi="Courier New" w:cs="Courier New" w:hint="default"/>
+      </w:rPr>
+    </w:lvl>
+    <w:lvl w:ilvl="5" w:tplc="40090005" w:tentative="1">
+      <w:start w:val="1"/>
+      <w:numFmt w:val="bullet"/>
+      <w:lvlText w:val=""/>
+      <w:lvlJc w:val="left"/>
+      <w:pPr>
+        <w:ind w:left="4320" w:hanging="360"/>
+      </w:pPr>
+      <w:rPr>
+        <w:rFonts w:ascii="Wingdings" w:hAnsi="Wingdings" w:hint="default"/>
+      </w:rPr>
+    </w:lvl>
+    <w:lvl w:ilvl="6" w:tplc="40090001" w:tentative="1">
+      <w:start w:val="1"/>
+      <w:numFmt w:val="bullet"/>
+      <w:lvlText w:val=""/>
+      <w:lvlJc w:val="left"/>
+      <w:pPr>
+        <w:ind w:left="5040" w:hanging="360"/>
+      </w:pPr>
+      <w:rPr>
+        <w:rFonts w:ascii="Symbol" w:hAnsi="Symbol" w:hint="default"/>
+      </w:rPr>
+    </w:lvl>
+    <w:lvl w:ilvl="7" w:tplc="40090003" w:tentative="1">
+      <w:start w:val="1"/>
+      <w:numFmt w:val="bullet"/>
+      <w:lvlText w:val="o"/>
+      <w:lvlJc w:val="left"/>
+      <w:pPr>
+        <w:ind w:left="5760" w:hanging="360"/>
+      </w:pPr>
+      <w:rPr>
+        <w:rFonts w:ascii="Courier New" w:hAnsi="Courier New" w:cs="Courier New" w:hint="default"/>
+      </w:rPr>
+    </w:lvl>
+    <w:lvl w:ilvl="8" w:tplc="40090005" w:tentative="1">
+      <w:start w:val="1"/>
+      <w:numFmt w:val="bullet"/>
+      <w:lvlText w:val=""/>
+      <w:lvlJc w:val="left"/>
+      <w:pPr>
+        <w:ind w:left="6480" w:hanging="360"/>
+      </w:pPr>
+      <w:rPr>
+        <w:rFonts w:ascii="Wingdings" w:hAnsi="Wingdings" w:hint="default"/>
+      </w:rPr>
+    </w:lvl>
+  </w:abstractNum>
+  <w:abstractNum w:abstractNumId="3" w15:restartNumberingAfterBreak="0">
+    <w:nsid w:val="3C1A7725"/>
+    <w:multiLevelType w:val="hybridMultilevel"/>
+    <w:tmpl w:val="30989BC0"/>
+    <w:lvl w:ilvl="0" w:tplc="40090001">
+      <w:start w:val="1"/>
+      <w:numFmt w:val="bullet"/>
+      <w:lvlText w:val=""/>
+      <w:lvlJc w:val="left"/>
+      <w:pPr>
+        <w:ind w:left="720" w:hanging="360"/>
+      </w:pPr>
+      <w:rPr>
+        <w:rFonts w:ascii="Symbol" w:hAnsi="Symbol" w:hint="default"/>
+      </w:rPr>
+    </w:lvl>
+    <w:lvl w:ilvl="1" w:tplc="40090003">
+      <w:start w:val="1"/>
+      <w:numFmt w:val="bullet"/>
+      <w:lvlText w:val="o"/>
+      <w:lvlJc w:val="left"/>
+      <w:pPr>
+        <w:ind w:left="1440" w:hanging="360"/>
+      </w:pPr>
+      <w:rPr>
+        <w:rFonts w:ascii="Courier New" w:hAnsi="Courier New" w:cs="Courier New" w:hint="default"/>
+      </w:rPr>
+    </w:lvl>
+    <w:lvl w:ilvl="2" w:tplc="40090005">
+      <w:start w:val="1"/>
+      <w:numFmt w:val="bullet"/>
+      <w:lvlText w:val=""/>
+      <w:lvlJc w:val="left"/>
+      <w:pPr>
+        <w:ind w:left="2160" w:hanging="360"/>
+      </w:pPr>
+      <w:rPr>
+        <w:rFonts w:ascii="Wingdings" w:hAnsi="Wingdings" w:hint="default"/>
+      </w:rPr>
+    </w:lvl>
+    <w:lvl w:ilvl="3" w:tplc="40090001" w:tentative="1">
+      <w:start w:val="1"/>
+      <w:numFmt w:val="bullet"/>
+      <w:lvlText w:val=""/>
+      <w:lvlJc w:val="left"/>
+      <w:pPr>
+        <w:ind w:left="2880" w:hanging="360"/>
+      </w:pPr>
+      <w:rPr>
+        <w:rFonts w:ascii="Symbol" w:hAnsi="Symbol" w:hint="default"/>
+      </w:rPr>
+    </w:lvl>
+    <w:lvl w:ilvl="4" w:tplc="40090003" w:tentative="1">
+      <w:start w:val="1"/>
+      <w:numFmt w:val="bullet"/>
+      <w:lvlText w:val="o"/>
+      <w:lvlJc w:val="left"/>
+      <w:pPr>
+        <w:ind w:left="3600" w:hanging="360"/>
+      </w:pPr>
+      <w:rPr>
+        <w:rFonts w:ascii="Courier New" w:hAnsi="Courier New" w:cs="Courier New" w:hint="default"/>
+      </w:rPr>
+    </w:lvl>
+    <w:lvl w:ilvl="5" w:tplc="40090005" w:tentative="1">
+      <w:start w:val="1"/>
+      <w:numFmt w:val="bullet"/>
+      <w:lvlText w:val=""/>
+      <w:lvlJc w:val="left"/>
+      <w:pPr>
+        <w:ind w:left="4320" w:hanging="360"/>
+      </w:pPr>
+      <w:rPr>
+        <w:rFonts w:ascii="Wingdings" w:hAnsi="Wingdings" w:hint="default"/>
+      </w:rPr>
+    </w:lvl>
+    <w:lvl w:ilvl="6" w:tplc="40090001" w:tentative="1">
+      <w:start w:val="1"/>
+      <w:numFmt w:val="bullet"/>
+      <w:lvlText w:val=""/>
+      <w:lvlJc w:val="left"/>
+      <w:pPr>
+        <w:ind w:left="5040" w:hanging="360"/>
+      </w:pPr>
+      <w:rPr>
+        <w:rFonts w:ascii="Symbol" w:hAnsi="Symbol" w:hint="default"/>
+      </w:rPr>
+    </w:lvl>
+    <w:lvl w:ilvl="7" w:tplc="40090003" w:tentative="1">
+      <w:start w:val="1"/>
+      <w:numFmt w:val="bullet"/>
+      <w:lvlText w:val="o"/>
+      <w:lvlJc w:val="left"/>
+      <w:pPr>
+        <w:ind w:left="5760" w:hanging="360"/>
+      </w:pPr>
+      <w:rPr>
+        <w:rFonts w:ascii="Courier New" w:hAnsi="Courier New" w:cs="Courier New" w:hint="default"/>
+      </w:rPr>
+    </w:lvl>
+    <w:lvl w:ilvl="8" w:tplc="40090005" w:tentative="1">
+      <w:start w:val="1"/>
+      <w:numFmt w:val="bullet"/>
+      <w:lvlText w:val=""/>
+      <w:lvlJc w:val="left"/>
+      <w:pPr>
+        <w:ind w:left="6480" w:hanging="360"/>
+      </w:pPr>
+      <w:rPr>
+        <w:rFonts w:ascii="Wingdings" w:hAnsi="Wingdings" w:hint="default"/>
+      </w:rPr>
+    </w:lvl>
+  </w:abstractNum>
+  <w:abstractNum w:abstractNumId="4" w15:restartNumberingAfterBreak="0">
+    <w:nsid w:val="3EC551B5"/>
+    <w:multiLevelType w:val="hybridMultilevel"/>
+    <w:tmpl w:val="A59842A6"/>
+    <w:lvl w:ilvl="0" w:tplc="40090001">
+      <w:start w:val="1"/>
+      <w:numFmt w:val="bullet"/>
+      <w:lvlText w:val=""/>
+      <w:lvlJc w:val="left"/>
+      <w:pPr>
+        <w:ind w:left="720" w:hanging="360"/>
+      </w:pPr>
+      <w:rPr>
+        <w:rFonts w:ascii="Symbol" w:hAnsi="Symbol" w:hint="default"/>
+      </w:rPr>
+    </w:lvl>
+    <w:lvl w:ilvl="1" w:tplc="40090003">
+      <w:start w:val="1"/>
+      <w:numFmt w:val="bullet"/>
+      <w:lvlText w:val="o"/>
+      <w:lvlJc w:val="left"/>
+      <w:pPr>
+        <w:ind w:left="1440" w:hanging="360"/>
+      </w:pPr>
+      <w:rPr>
+        <w:rFonts w:ascii="Courier New" w:hAnsi="Courier New" w:cs="Courier New" w:hint="default"/>
+      </w:rPr>
+    </w:lvl>
+    <w:lvl w:ilvl="2" w:tplc="40090005" w:tentative="1">
+      <w:start w:val="1"/>
+      <w:numFmt w:val="bullet"/>
+      <w:lvlText w:val=""/>
+      <w:lvlJc w:val="left"/>
+      <w:pPr>
+        <w:ind w:left="2160" w:hanging="360"/>
+      </w:pPr>
+      <w:rPr>
+        <w:rFonts w:ascii="Wingdings" w:hAnsi="Wingdings" w:hint="default"/>
+      </w:rPr>
+    </w:lvl>
+    <w:lvl w:ilvl="3" w:tplc="40090001" w:tentative="1">
+      <w:start w:val="1"/>
+      <w:numFmt w:val="bullet"/>
+      <w:lvlText w:val=""/>
+      <w:lvlJc w:val="left"/>
+      <w:pPr>
+        <w:ind w:left="2880" w:hanging="360"/>
+      </w:pPr>
+      <w:rPr>
+        <w:rFonts w:ascii="Symbol" w:hAnsi="Symbol" w:hint="default"/>
+      </w:rPr>
+    </w:lvl>
+    <w:lvl w:ilvl="4" w:tplc="40090003" w:tentative="1">
+      <w:start w:val="1"/>
+      <w:numFmt w:val="bullet"/>
+      <w:lvlText w:val="o"/>
+      <w:lvlJc w:val="left"/>
+      <w:pPr>
+        <w:ind w:left="3600" w:hanging="360"/>
+      </w:pPr>
+      <w:rPr>
+        <w:rFonts w:ascii="Courier New" w:hAnsi="Courier New" w:cs="Courier New" w:hint="default"/>
+      </w:rPr>
+    </w:lvl>
+    <w:lvl w:ilvl="5" w:tplc="40090005" w:tentative="1">
+      <w:start w:val="1"/>
+      <w:numFmt w:val="bullet"/>
+      <w:lvlText w:val=""/>
+      <w:lvlJc w:val="left"/>
+      <w:pPr>
+        <w:ind w:left="4320" w:hanging="360"/>
+      </w:pPr>
+      <w:rPr>
+        <w:rFonts w:ascii="Wingdings" w:hAnsi="Wingdings" w:hint="default"/>
+      </w:rPr>
+    </w:lvl>
+    <w:lvl w:ilvl="6" w:tplc="40090001" w:tentative="1">
+      <w:start w:val="1"/>
+      <w:numFmt w:val="bullet"/>
+      <w:lvlText w:val=""/>
+      <w:lvlJc w:val="left"/>
+      <w:pPr>
+        <w:ind w:left="5040" w:hanging="360"/>
+      </w:pPr>
+      <w:rPr>
+        <w:rFonts w:ascii="Symbol" w:hAnsi="Symbol" w:hint="default"/>
+      </w:rPr>
+    </w:lvl>
+    <w:lvl w:ilvl="7" w:tplc="40090003" w:tentative="1">
+      <w:start w:val="1"/>
+      <w:numFmt w:val="bullet"/>
+      <w:lvlText w:val="o"/>
+      <w:lvlJc w:val="left"/>
+      <w:pPr>
+        <w:ind w:left="5760" w:hanging="360"/>
+      </w:pPr>
+      <w:rPr>
+        <w:rFonts w:ascii="Courier New" w:hAnsi="Courier New" w:cs="Courier New" w:hint="default"/>
+      </w:rPr>
+    </w:lvl>
+    <w:lvl w:ilvl="8" w:tplc="40090005" w:tentative="1">
+      <w:start w:val="1"/>
+      <w:numFmt w:val="bullet"/>
+      <w:lvlText w:val=""/>
+      <w:lvlJc w:val="left"/>
+      <w:pPr>
+        <w:ind w:left="6480" w:hanging="360"/>
+      </w:pPr>
+      <w:rPr>
+        <w:rFonts w:ascii="Wingdings" w:hAnsi="Wingdings" w:hint="default"/>
+      </w:rPr>
+    </w:lvl>
+  </w:abstractNum>
+  <w:abstractNum w:abstractNumId="5" w15:restartNumberingAfterBreak="0">
+    <w:nsid w:val="3EC9768B"/>
+    <w:multiLevelType w:val="hybridMultilevel"/>
+    <w:tmpl w:val="AC80498C"/>
+    <w:lvl w:ilvl="0" w:tplc="40090001">
+      <w:start w:val="1"/>
+      <w:numFmt w:val="bullet"/>
+      <w:lvlText w:val=""/>
+      <w:lvlJc w:val="left"/>
+      <w:pPr>
+        <w:ind w:left="720" w:hanging="360"/>
+      </w:pPr>
+      <w:rPr>
+        <w:rFonts w:ascii="Symbol" w:hAnsi="Symbol" w:hint="default"/>
+      </w:rPr>
+    </w:lvl>
+    <w:lvl w:ilvl="1" w:tplc="4009000F">
+      <w:start w:val="1"/>
+      <w:numFmt w:val="decimal"/>
+      <w:lvlText w:val="%2."/>
+      <w:lvlJc w:val="left"/>
+      <w:pPr>
+        <w:ind w:left="1440" w:hanging="360"/>
+      </w:pPr>
+    </w:lvl>
+    <w:lvl w:ilvl="2" w:tplc="40090005">
+      <w:start w:val="1"/>
+      <w:numFmt w:val="bullet"/>
+      <w:lvlText w:val=""/>
+      <w:lvlJc w:val="left"/>
+      <w:pPr>
+        <w:ind w:left="2160" w:hanging="360"/>
+      </w:pPr>
+      <w:rPr>
+        <w:rFonts w:ascii="Wingdings" w:hAnsi="Wingdings" w:hint="default"/>
+      </w:rPr>
+    </w:lvl>
+    <w:lvl w:ilvl="3" w:tplc="40090001" w:tentative="1">
+      <w:start w:val="1"/>
+      <w:numFmt w:val="bullet"/>
+      <w:lvlText w:val=""/>
+      <w:lvlJc w:val="left"/>
+      <w:pPr>
+        <w:ind w:left="2880" w:hanging="360"/>
+      </w:pPr>
+      <w:rPr>
+        <w:rFonts w:ascii="Symbol" w:hAnsi="Symbol" w:hint="default"/>
+      </w:rPr>
+    </w:lvl>
+    <w:lvl w:ilvl="4" w:tplc="40090003" w:tentative="1">
+      <w:start w:val="1"/>
+      <w:numFmt w:val="bullet"/>
+      <w:lvlText w:val="o"/>
+      <w:lvlJc w:val="left"/>
+      <w:pPr>
+        <w:ind w:left="3600" w:hanging="360"/>
+      </w:pPr>
+      <w:rPr>
+        <w:rFonts w:ascii="Courier New" w:hAnsi="Courier New" w:cs="Courier New" w:hint="default"/>
+      </w:rPr>
+    </w:lvl>
+    <w:lvl w:ilvl="5" w:tplc="40090005" w:tentative="1">
+      <w:start w:val="1"/>
+      <w:numFmt w:val="bullet"/>
+      <w:lvlText w:val=""/>
+      <w:lvlJc w:val="left"/>
+      <w:pPr>
+        <w:ind w:left="4320" w:hanging="360"/>
+      </w:pPr>
+      <w:rPr>
+        <w:rFonts w:ascii="Wingdings" w:hAnsi="Wingdings" w:hint="default"/>
+      </w:rPr>
+    </w:lvl>
+    <w:lvl w:ilvl="6" w:tplc="40090001" w:tentative="1">
+      <w:start w:val="1"/>
+      <w:numFmt w:val="bullet"/>
+      <w:lvlText w:val=""/>
+      <w:lvlJc w:val="left"/>
+      <w:pPr>
+        <w:ind w:left="5040" w:hanging="360"/>
+      </w:pPr>
+      <w:rPr>
+        <w:rFonts w:ascii="Symbol" w:hAnsi="Symbol" w:hint="default"/>
+      </w:rPr>
+    </w:lvl>
+    <w:lvl w:ilvl="7" w:tplc="40090003" w:tentative="1">
+      <w:start w:val="1"/>
+      <w:numFmt w:val="bullet"/>
+      <w:lvlText w:val="o"/>
+      <w:lvlJc w:val="left"/>
+      <w:pPr>
+        <w:ind w:left="5760" w:hanging="360"/>
+      </w:pPr>
+      <w:rPr>
+        <w:rFonts w:ascii="Courier New" w:hAnsi="Courier New" w:cs="Courier New" w:hint="default"/>
+      </w:rPr>
+    </w:lvl>
+    <w:lvl w:ilvl="8" w:tplc="40090005" w:tentative="1">
+      <w:start w:val="1"/>
+      <w:numFmt w:val="bullet"/>
+      <w:lvlText w:val=""/>
+      <w:lvlJc w:val="left"/>
+      <w:pPr>
+        <w:ind w:left="6480" w:hanging="360"/>
+      </w:pPr>
+      <w:rPr>
+        <w:rFonts w:ascii="Wingdings" w:hAnsi="Wingdings" w:hint="default"/>
+      </w:rPr>
+    </w:lvl>
+  </w:abstractNum>
+  <w:abstractNum w:abstractNumId="6" w15:restartNumberingAfterBreak="0">
+    <w:nsid w:val="544C208C"/>
+    <w:multiLevelType w:val="hybridMultilevel"/>
+    <w:tmpl w:val="B986C4CC"/>
+    <w:lvl w:ilvl="0" w:tplc="40090001">
+      <w:start w:val="1"/>
+      <w:numFmt w:val="bullet"/>
+      <w:lvlText w:val=""/>
+      <w:lvlJc w:val="left"/>
+      <w:pPr>
+        <w:ind w:left="720" w:hanging="360"/>
+      </w:pPr>
+      <w:rPr>
+        <w:rFonts w:ascii="Symbol" w:hAnsi="Symbol" w:hint="default"/>
+      </w:rPr>
+    </w:lvl>
+    <w:lvl w:ilvl="1" w:tplc="40090003" w:tentative="1">
+      <w:start w:val="1"/>
+      <w:numFmt w:val="bullet"/>
+      <w:lvlText w:val="o"/>
+      <w:lvlJc w:val="left"/>
+      <w:pPr>
+        <w:ind w:left="1440" w:hanging="360"/>
+      </w:pPr>
+      <w:rPr>
+        <w:rFonts w:ascii="Courier New" w:hAnsi="Courier New" w:cs="Courier New" w:hint="default"/>
+      </w:rPr>
+    </w:lvl>
+    <w:lvl w:ilvl="2" w:tplc="40090005" w:tentative="1">
+      <w:start w:val="1"/>
+      <w:numFmt w:val="bullet"/>
+      <w:lvlText w:val=""/>
+      <w:lvlJc w:val="left"/>
+      <w:pPr>
+        <w:ind w:left="2160" w:hanging="360"/>
+      </w:pPr>
+      <w:rPr>
+        <w:rFonts w:ascii="Wingdings" w:hAnsi="Wingdings" w:hint="default"/>
+      </w:rPr>
+    </w:lvl>
+    <w:lvl w:ilvl="3" w:tplc="40090001" w:tentative="1">
+      <w:start w:val="1"/>
+      <w:numFmt w:val="bullet"/>
+      <w:lvlText w:val=""/>
+      <w:lvlJc w:val="left"/>
+      <w:pPr>
+        <w:ind w:left="2880" w:hanging="360"/>
+      </w:pPr>
+      <w:rPr>
+        <w:rFonts w:ascii="Symbol" w:hAnsi="Symbol" w:hint="default"/>
+      </w:rPr>
+    </w:lvl>
+    <w:lvl w:ilvl="4" w:tplc="40090003" w:tentative="1">
+      <w:start w:val="1"/>
+      <w:numFmt w:val="bullet"/>
+      <w:lvlText w:val="o"/>
+      <w:lvlJc w:val="left"/>
+      <w:pPr>
+        <w:ind w:left="3600" w:hanging="360"/>
+      </w:pPr>
+      <w:rPr>
+        <w:rFonts w:ascii="Courier New" w:hAnsi="Courier New" w:cs="Courier New" w:hint="default"/>
+      </w:rPr>
+    </w:lvl>
+    <w:lvl w:ilvl="5" w:tplc="40090005" w:tentative="1">
+      <w:start w:val="1"/>
+      <w:numFmt w:val="bullet"/>
+      <w:lvlText w:val=""/>
+      <w:lvlJc w:val="left"/>
+      <w:pPr>
+        <w:ind w:left="4320" w:hanging="360"/>
+      </w:pPr>
+      <w:rPr>
+        <w:rFonts w:ascii="Wingdings" w:hAnsi="Wingdings" w:hint="default"/>
+      </w:rPr>
+    </w:lvl>
+    <w:lvl w:ilvl="6" w:tplc="40090001" w:tentative="1">
+      <w:start w:val="1"/>
+      <w:numFmt w:val="bullet"/>
+      <w:lvlText w:val=""/>
+      <w:lvlJc w:val="left"/>
+      <w:pPr>
+        <w:ind w:left="5040" w:hanging="360"/>
+      </w:pPr>
+      <w:rPr>
+        <w:rFonts w:ascii="Symbol" w:hAnsi="Symbol" w:hint="default"/>
+      </w:rPr>
+    </w:lvl>
+    <w:lvl w:ilvl="7" w:tplc="40090003" w:tentative="1">
+      <w:start w:val="1"/>
+      <w:numFmt w:val="bullet"/>
+      <w:lvlText w:val="o"/>
+      <w:lvlJc w:val="left"/>
+      <w:pPr>
+        <w:ind w:left="5760" w:hanging="360"/>
+      </w:pPr>
+      <w:rPr>
+        <w:rFonts w:ascii="Courier New" w:hAnsi="Courier New" w:cs="Courier New" w:hint="default"/>
+      </w:rPr>
+    </w:lvl>
+    <w:lvl w:ilvl="8" w:tplc="40090005" w:tentative="1">
+      <w:start w:val="1"/>
+      <w:numFmt w:val="bullet"/>
+      <w:lvlText w:val=""/>
+      <w:lvlJc w:val="left"/>
+      <w:pPr>
+        <w:ind w:left="6480" w:hanging="360"/>
+      </w:pPr>
+      <w:rPr>
+        <w:rFonts w:ascii="Wingdings" w:hAnsi="Wingdings" w:hint="default"/>
+      </w:rPr>
+    </w:lvl>
+  </w:abstractNum>
+  <w:abstractNum w:abstractNumId="7" w15:restartNumberingAfterBreak="0">
+    <w:nsid w:val="5A250495"/>
+    <w:multiLevelType w:val="hybridMultilevel"/>
+    <w:tmpl w:val="8C3C3C3A"/>
+    <w:lvl w:ilvl="0" w:tplc="40090001">
+      <w:start w:val="1"/>
+      <w:numFmt w:val="bullet"/>
+      <w:lvlText w:val=""/>
+      <w:lvlJc w:val="left"/>
+      <w:pPr>
+        <w:ind w:left="720" w:hanging="360"/>
+      </w:pPr>
+      <w:rPr>
+        <w:rFonts w:ascii="Symbol" w:hAnsi="Symbol" w:hint="default"/>
+      </w:rPr>
+    </w:lvl>
+    <w:lvl w:ilvl="1" w:tplc="40090003">
+      <w:start w:val="1"/>
+      <w:numFmt w:val="bullet"/>
+      <w:lvlText w:val="o"/>
+      <w:lvlJc w:val="left"/>
+      <w:pPr>
+        <w:ind w:left="1440" w:hanging="360"/>
+      </w:pPr>
+      <w:rPr>
+        <w:rFonts w:ascii="Courier New" w:hAnsi="Courier New" w:cs="Courier New" w:hint="default"/>
+      </w:rPr>
+    </w:lvl>
+    <w:lvl w:ilvl="2" w:tplc="40090005" w:tentative="1">
+      <w:start w:val="1"/>
+      <w:numFmt w:val="bullet"/>
+      <w:lvlText w:val=""/>
+      <w:lvlJc w:val="left"/>
+      <w:pPr>
+        <w:ind w:left="2160" w:hanging="360"/>
+      </w:pPr>
+      <w:rPr>
+        <w:rFonts w:ascii="Wingdings" w:hAnsi="Wingdings" w:hint="default"/>
+      </w:rPr>
+    </w:lvl>
+    <w:lvl w:ilvl="3" w:tplc="40090001" w:tentative="1">
+      <w:start w:val="1"/>
+      <w:numFmt w:val="bullet"/>
+      <w:lvlText w:val=""/>
+      <w:lvlJc w:val="left"/>
+      <w:pPr>
+        <w:ind w:left="2880" w:hanging="360"/>
+      </w:pPr>
+      <w:rPr>
+        <w:rFonts w:ascii="Symbol" w:hAnsi="Symbol" w:hint="default"/>
+      </w:rPr>
+    </w:lvl>
+    <w:lvl w:ilvl="4" w:tplc="40090003" w:tentative="1">
+      <w:start w:val="1"/>
+      <w:numFmt w:val="bullet"/>
+      <w:lvlText w:val="o"/>
+      <w:lvlJc w:val="left"/>
+      <w:pPr>
+        <w:ind w:left="3600" w:hanging="360"/>
+      </w:pPr>
+      <w:rPr>
+        <w:rFonts w:ascii="Courier New" w:hAnsi="Courier New" w:cs="Courier New" w:hint="default"/>
+      </w:rPr>
+    </w:lvl>
+    <w:lvl w:ilvl="5" w:tplc="40090005" w:tentative="1">
+      <w:start w:val="1"/>
+      <w:numFmt w:val="bullet"/>
+      <w:lvlText w:val=""/>
+      <w:lvlJc w:val="left"/>
+      <w:pPr>
+        <w:ind w:left="4320" w:hanging="360"/>
+      </w:pPr>
+      <w:rPr>
+        <w:rFonts w:ascii="Wingdings" w:hAnsi="Wingdings" w:hint="default"/>
+      </w:rPr>
+    </w:lvl>
+    <w:lvl w:ilvl="6" w:tplc="40090001" w:tentative="1">
+      <w:start w:val="1"/>
+      <w:numFmt w:val="bullet"/>
+      <w:lvlText w:val=""/>
+      <w:lvlJc w:val="left"/>
+      <w:pPr>
+        <w:ind w:left="5040" w:hanging="360"/>
+      </w:pPr>
+      <w:rPr>
+        <w:rFonts w:ascii="Symbol" w:hAnsi="Symbol" w:hint="default"/>
+      </w:rPr>
+    </w:lvl>
+    <w:lvl w:ilvl="7" w:tplc="40090003" w:tentative="1">
+      <w:start w:val="1"/>
+      <w:numFmt w:val="bullet"/>
+      <w:lvlText w:val="o"/>
+      <w:lvlJc w:val="left"/>
+      <w:pPr>
+        <w:ind w:left="5760" w:hanging="360"/>
+      </w:pPr>
+      <w:rPr>
+        <w:rFonts w:ascii="Courier New" w:hAnsi="Courier New" w:cs="Courier New" w:hint="default"/>
+      </w:rPr>
+    </w:lvl>
+    <w:lvl w:ilvl="8" w:tplc="40090005" w:tentative="1">
+      <w:start w:val="1"/>
+      <w:numFmt w:val="bullet"/>
+      <w:lvlText w:val=""/>
+      <w:lvlJc w:val="left"/>
+      <w:pPr>
+        <w:ind w:left="6480" w:hanging="360"/>
+      </w:pPr>
+      <w:rPr>
+        <w:rFonts w:ascii="Wingdings" w:hAnsi="Wingdings" w:hint="default"/>
+      </w:rPr>
+    </w:lvl>
+  </w:abstractNum>
+  <w:abstractNum w:abstractNumId="8" w15:restartNumberingAfterBreak="0">
+    <w:nsid w:val="5A441B10"/>
+    <w:multiLevelType w:val="hybridMultilevel"/>
+    <w:tmpl w:val="DD300D8C"/>
+    <w:lvl w:ilvl="0" w:tplc="40090001">
+      <w:start w:val="1"/>
+      <w:numFmt w:val="bullet"/>
+      <w:lvlText w:val=""/>
+      <w:lvlJc w:val="left"/>
+      <w:pPr>
+        <w:ind w:left="720" w:hanging="360"/>
+      </w:pPr>
+      <w:rPr>
+        <w:rFonts w:ascii="Symbol" w:hAnsi="Symbol" w:hint="default"/>
+      </w:rPr>
+    </w:lvl>
+    <w:lvl w:ilvl="1" w:tplc="40090003" w:tentative="1">
+      <w:start w:val="1"/>
+      <w:numFmt w:val="bullet"/>
+      <w:lvlText w:val="o"/>
+      <w:lvlJc w:val="left"/>
+      <w:pPr>
+        <w:ind w:left="1440" w:hanging="360"/>
+      </w:pPr>
+      <w:rPr>
+        <w:rFonts w:ascii="Courier New" w:hAnsi="Courier New" w:cs="Courier New" w:hint="default"/>
+      </w:rPr>
+    </w:lvl>
+    <w:lvl w:ilvl="2" w:tplc="40090005" w:tentative="1">
+      <w:start w:val="1"/>
+      <w:numFmt w:val="bullet"/>
+      <w:lvlText w:val=""/>
+      <w:lvlJc w:val="left"/>
+      <w:pPr>
+        <w:ind w:left="2160" w:hanging="360"/>
+      </w:pPr>
+      <w:rPr>
+        <w:rFonts w:ascii="Wingdings" w:hAnsi="Wingdings" w:hint="default"/>
+      </w:rPr>
+    </w:lvl>
+    <w:lvl w:ilvl="3" w:tplc="40090001" w:tentative="1">
+      <w:start w:val="1"/>
+      <w:numFmt w:val="bullet"/>
+      <w:lvlText w:val=""/>
+      <w:lvlJc w:val="left"/>
+      <w:pPr>
+        <w:ind w:left="2880" w:hanging="360"/>
+      </w:pPr>
+      <w:rPr>
+        <w:rFonts w:ascii="Symbol" w:hAnsi="Symbol" w:hint="default"/>
+      </w:rPr>
+    </w:lvl>
+    <w:lvl w:ilvl="4" w:tplc="40090003" w:tentative="1">
+      <w:start w:val="1"/>
+      <w:numFmt w:val="bullet"/>
+      <w:lvlText w:val="o"/>
+      <w:lvlJc w:val="left"/>
+      <w:pPr>
+        <w:ind w:left="3600" w:hanging="360"/>
+      </w:pPr>
+      <w:rPr>
+        <w:rFonts w:ascii="Courier New" w:hAnsi="Courier New" w:cs="Courier New" w:hint="default"/>
+      </w:rPr>
+    </w:lvl>
+    <w:lvl w:ilvl="5" w:tplc="40090005" w:tentative="1">
+      <w:start w:val="1"/>
+      <w:numFmt w:val="bullet"/>
+      <w:lvlText w:val=""/>
+      <w:lvlJc w:val="left"/>
+      <w:pPr>
+        <w:ind w:left="4320" w:hanging="360"/>
+      </w:pPr>
+      <w:rPr>
+        <w:rFonts w:ascii="Wingdings" w:hAnsi="Wingdings" w:hint="default"/>
+      </w:rPr>
+    </w:lvl>
+    <w:lvl w:ilvl="6" w:tplc="40090001" w:tentative="1">
+      <w:start w:val="1"/>
+      <w:numFmt w:val="bullet"/>
+      <w:lvlText w:val=""/>
+      <w:lvlJc w:val="left"/>
+      <w:pPr>
+        <w:ind w:left="5040" w:hanging="360"/>
+      </w:pPr>
+      <w:rPr>
+        <w:rFonts w:ascii="Symbol" w:hAnsi="Symbol" w:hint="default"/>
+      </w:rPr>
+    </w:lvl>
+    <w:lvl w:ilvl="7" w:tplc="40090003" w:tentative="1">
+      <w:start w:val="1"/>
+      <w:numFmt w:val="bullet"/>
+      <w:lvlText w:val="o"/>
+      <w:lvlJc w:val="left"/>
+      <w:pPr>
+        <w:ind w:left="5760" w:hanging="360"/>
+      </w:pPr>
+      <w:rPr>
+        <w:rFonts w:ascii="Courier New" w:hAnsi="Courier New" w:cs="Courier New" w:hint="default"/>
+      </w:rPr>
+    </w:lvl>
+    <w:lvl w:ilvl="8" w:tplc="40090005" w:tentative="1">
+      <w:start w:val="1"/>
+      <w:numFmt w:val="bullet"/>
+      <w:lvlText w:val=""/>
+      <w:lvlJc w:val="left"/>
+      <w:pPr>
+        <w:ind w:left="6480" w:hanging="360"/>
+      </w:pPr>
+      <w:rPr>
+        <w:rFonts w:ascii="Wingdings" w:hAnsi="Wingdings" w:hint="default"/>
+      </w:rPr>
+    </w:lvl>
+  </w:abstractNum>
+  <w:abstractNum w:abstractNumId="9" w15:restartNumberingAfterBreak="0">
     <w:nsid w:val="5B841E37"/>
     <w:multiLevelType w:val="hybridMultilevel"/>
-    <w:tmpl w:val="A3101CFC"/>
+    <w:tmpl w:val="FE744FE0"/>
+    <w:lvl w:ilvl="0" w:tplc="40090001">
+      <w:start w:val="1"/>
+      <w:numFmt w:val="bullet"/>
+      <w:lvlText w:val=""/>
+      <w:lvlJc w:val="left"/>
+      <w:pPr>
+        <w:ind w:left="720" w:hanging="360"/>
+      </w:pPr>
+      <w:rPr>
+        <w:rFonts w:ascii="Symbol" w:hAnsi="Symbol" w:hint="default"/>
+      </w:rPr>
+    </w:lvl>
+    <w:lvl w:ilvl="1" w:tplc="40090003">
+      <w:start w:val="1"/>
+      <w:numFmt w:val="bullet"/>
+      <w:lvlText w:val="o"/>
+      <w:lvlJc w:val="left"/>
+      <w:pPr>
+        <w:ind w:left="1440" w:hanging="360"/>
+      </w:pPr>
+      <w:rPr>
+        <w:rFonts w:ascii="Courier New" w:hAnsi="Courier New" w:cs="Courier New" w:hint="default"/>
+      </w:rPr>
+    </w:lvl>
+    <w:lvl w:ilvl="2" w:tplc="40090005" w:tentative="1">
+      <w:start w:val="1"/>
+      <w:numFmt w:val="bullet"/>
+      <w:lvlText w:val=""/>
+      <w:lvlJc w:val="left"/>
+      <w:pPr>
+        <w:ind w:left="2160" w:hanging="360"/>
+      </w:pPr>
+      <w:rPr>
+        <w:rFonts w:ascii="Wingdings" w:hAnsi="Wingdings" w:hint="default"/>
+      </w:rPr>
+    </w:lvl>
+    <w:lvl w:ilvl="3" w:tplc="40090001" w:tentative="1">
+      <w:start w:val="1"/>
+      <w:numFmt w:val="bullet"/>
+      <w:lvlText w:val=""/>
+      <w:lvlJc w:val="left"/>
+      <w:pPr>
+        <w:ind w:left="2880" w:hanging="360"/>
+      </w:pPr>
+      <w:rPr>
+        <w:rFonts w:ascii="Symbol" w:hAnsi="Symbol" w:hint="default"/>
+      </w:rPr>
+    </w:lvl>
+    <w:lvl w:ilvl="4" w:tplc="40090003" w:tentative="1">
+      <w:start w:val="1"/>
+      <w:numFmt w:val="bullet"/>
+      <w:lvlText w:val="o"/>
+      <w:lvlJc w:val="left"/>
+      <w:pPr>
+        <w:ind w:left="3600" w:hanging="360"/>
+      </w:pPr>
+      <w:rPr>
+        <w:rFonts w:ascii="Courier New" w:hAnsi="Courier New" w:cs="Courier New" w:hint="default"/>
+      </w:rPr>
+    </w:lvl>
+    <w:lvl w:ilvl="5" w:tplc="40090005" w:tentative="1">
+      <w:start w:val="1"/>
+      <w:numFmt w:val="bullet"/>
+      <w:lvlText w:val=""/>
+      <w:lvlJc w:val="left"/>
+      <w:pPr>
+        <w:ind w:left="4320" w:hanging="360"/>
+      </w:pPr>
+      <w:rPr>
+        <w:rFonts w:ascii="Wingdings" w:hAnsi="Wingdings" w:hint="default"/>
+      </w:rPr>
+    </w:lvl>
+    <w:lvl w:ilvl="6" w:tplc="40090001" w:tentative="1">
+      <w:start w:val="1"/>
+      <w:numFmt w:val="bullet"/>
+      <w:lvlText w:val=""/>
+      <w:lvlJc w:val="left"/>
+      <w:pPr>
+        <w:ind w:left="5040" w:hanging="360"/>
+      </w:pPr>
+      <w:rPr>
+        <w:rFonts w:ascii="Symbol" w:hAnsi="Symbol" w:hint="default"/>
+      </w:rPr>
+    </w:lvl>
+    <w:lvl w:ilvl="7" w:tplc="40090003" w:tentative="1">
+      <w:start w:val="1"/>
+      <w:numFmt w:val="bullet"/>
+      <w:lvlText w:val="o"/>
+      <w:lvlJc w:val="left"/>
+      <w:pPr>
+        <w:ind w:left="5760" w:hanging="360"/>
+      </w:pPr>
+      <w:rPr>
+        <w:rFonts w:ascii="Courier New" w:hAnsi="Courier New" w:cs="Courier New" w:hint="default"/>
+      </w:rPr>
+    </w:lvl>
+    <w:lvl w:ilvl="8" w:tplc="40090005" w:tentative="1">
+      <w:start w:val="1"/>
+      <w:numFmt w:val="bullet"/>
+      <w:lvlText w:val=""/>
+      <w:lvlJc w:val="left"/>
+      <w:pPr>
+        <w:ind w:left="6480" w:hanging="360"/>
+      </w:pPr>
+      <w:rPr>
+        <w:rFonts w:ascii="Wingdings" w:hAnsi="Wingdings" w:hint="default"/>
+      </w:rPr>
+    </w:lvl>
+  </w:abstractNum>
+  <w:abstractNum w:abstractNumId="10" w15:restartNumberingAfterBreak="0">
+    <w:nsid w:val="6B8F083D"/>
+    <w:multiLevelType w:val="hybridMultilevel"/>
+    <w:tmpl w:val="5846EED6"/>
+    <w:lvl w:ilvl="0" w:tplc="4009000F">
+      <w:start w:val="1"/>
+      <w:numFmt w:val="decimal"/>
+      <w:lvlText w:val="%1."/>
+      <w:lvlJc w:val="left"/>
+      <w:pPr>
+        <w:ind w:left="720" w:hanging="360"/>
+      </w:pPr>
+    </w:lvl>
+    <w:lvl w:ilvl="1" w:tplc="40090019" w:tentative="1">
+      <w:start w:val="1"/>
+      <w:numFmt w:val="lowerLetter"/>
+      <w:lvlText w:val="%2."/>
+      <w:lvlJc w:val="left"/>
+      <w:pPr>
+        <w:ind w:left="1440" w:hanging="360"/>
+      </w:pPr>
+    </w:lvl>
+    <w:lvl w:ilvl="2" w:tplc="4009001B" w:tentative="1">
+      <w:start w:val="1"/>
+      <w:numFmt w:val="lowerRoman"/>
+      <w:lvlText w:val="%3."/>
+      <w:lvlJc w:val="right"/>
+      <w:pPr>
+        <w:ind w:left="2160" w:hanging="180"/>
+      </w:pPr>
+    </w:lvl>
+    <w:lvl w:ilvl="3" w:tplc="4009000F" w:tentative="1">
+      <w:start w:val="1"/>
+      <w:numFmt w:val="decimal"/>
+      <w:lvlText w:val="%4."/>
+      <w:lvlJc w:val="left"/>
+      <w:pPr>
+        <w:ind w:left="2880" w:hanging="360"/>
+      </w:pPr>
+    </w:lvl>
+    <w:lvl w:ilvl="4" w:tplc="40090019" w:tentative="1">
+      <w:start w:val="1"/>
+      <w:numFmt w:val="lowerLetter"/>
+      <w:lvlText w:val="%5."/>
+      <w:lvlJc w:val="left"/>
+      <w:pPr>
+        <w:ind w:left="3600" w:hanging="360"/>
+      </w:pPr>
+    </w:lvl>
+    <w:lvl w:ilvl="5" w:tplc="4009001B" w:tentative="1">
+      <w:start w:val="1"/>
+      <w:numFmt w:val="lowerRoman"/>
+      <w:lvlText w:val="%6."/>
+      <w:lvlJc w:val="right"/>
+      <w:pPr>
+        <w:ind w:left="4320" w:hanging="180"/>
+      </w:pPr>
+    </w:lvl>
+    <w:lvl w:ilvl="6" w:tplc="4009000F" w:tentative="1">
+      <w:start w:val="1"/>
+      <w:numFmt w:val="decimal"/>
+      <w:lvlText w:val="%7."/>
+      <w:lvlJc w:val="left"/>
+      <w:pPr>
+        <w:ind w:left="5040" w:hanging="360"/>
+      </w:pPr>
+    </w:lvl>
+    <w:lvl w:ilvl="7" w:tplc="40090019" w:tentative="1">
+      <w:start w:val="1"/>
+      <w:numFmt w:val="lowerLetter"/>
+      <w:lvlText w:val="%8."/>
+      <w:lvlJc w:val="left"/>
+      <w:pPr>
+        <w:ind w:left="5760" w:hanging="360"/>
+      </w:pPr>
+    </w:lvl>
+    <w:lvl w:ilvl="8" w:tplc="4009001B" w:tentative="1">
+      <w:start w:val="1"/>
+      <w:numFmt w:val="lowerRoman"/>
+      <w:lvlText w:val="%9."/>
+      <w:lvlJc w:val="right"/>
+      <w:pPr>
+        <w:ind w:left="6480" w:hanging="180"/>
+      </w:pPr>
+    </w:lvl>
+  </w:abstractNum>
+  <w:abstractNum w:abstractNumId="11" w15:restartNumberingAfterBreak="0">
+    <w:nsid w:val="77FF3A7B"/>
+    <w:multiLevelType w:val="hybridMultilevel"/>
+    <w:tmpl w:val="8984005A"/>
     <w:lvl w:ilvl="0" w:tplc="40090001">
       <w:start w:val="1"/>
       <w:numFmt w:val="bullet"/>
@@ -347,7 +3559,40 @@
     </w:lvl>
   </w:abstractNum>
   <w:num w:numId="1" w16cid:durableId="578252235">
+    <w:abstractNumId w:val="9"/>
+  </w:num>
+  <w:num w:numId="2" w16cid:durableId="1830905634">
+    <w:abstractNumId w:val="5"/>
+  </w:num>
+  <w:num w:numId="3" w16cid:durableId="1833374195">
+    <w:abstractNumId w:val="6"/>
+  </w:num>
+  <w:num w:numId="4" w16cid:durableId="2053311695">
     <w:abstractNumId w:val="0"/>
+  </w:num>
+  <w:num w:numId="5" w16cid:durableId="1497569272">
+    <w:abstractNumId w:val="4"/>
+  </w:num>
+  <w:num w:numId="6" w16cid:durableId="850217408">
+    <w:abstractNumId w:val="1"/>
+  </w:num>
+  <w:num w:numId="7" w16cid:durableId="423308002">
+    <w:abstractNumId w:val="10"/>
+  </w:num>
+  <w:num w:numId="8" w16cid:durableId="1837577013">
+    <w:abstractNumId w:val="2"/>
+  </w:num>
+  <w:num w:numId="9" w16cid:durableId="131214013">
+    <w:abstractNumId w:val="8"/>
+  </w:num>
+  <w:num w:numId="10" w16cid:durableId="1813906389">
+    <w:abstractNumId w:val="3"/>
+  </w:num>
+  <w:num w:numId="11" w16cid:durableId="703751787">
+    <w:abstractNumId w:val="7"/>
+  </w:num>
+  <w:num w:numId="12" w16cid:durableId="1878545689">
+    <w:abstractNumId w:val="11"/>
   </w:num>
 </w:numbering>
 </file>
@@ -802,7 +4047,6 @@
     <w:next w:val="Normal"/>
     <w:link w:val="Heading3Char"/>
     <w:uiPriority w:val="9"/>
-    <w:semiHidden/>
     <w:unhideWhenUsed/>
     <w:qFormat/>
     <w:rsid w:val="00A25E5B"/>
@@ -1009,7 +4253,6 @@
     <w:basedOn w:val="DefaultParagraphFont"/>
     <w:link w:val="Heading3"/>
     <w:uiPriority w:val="9"/>
-    <w:semiHidden/>
     <w:rsid w:val="00A25E5B"/>
     <w:rPr>
       <w:rFonts w:eastAsiaTheme="majorEastAsia" w:cstheme="majorBidi"/>
@@ -1265,6 +4508,29 @@
       <w:smallCaps/>
       <w:color w:val="2F5496" w:themeColor="accent1" w:themeShade="BF"/>
       <w:spacing w:val="5"/>
+    </w:rPr>
+  </w:style>
+  <w:style w:type="character" w:styleId="Hyperlink">
+    <w:name w:val="Hyperlink"/>
+    <w:basedOn w:val="DefaultParagraphFont"/>
+    <w:uiPriority w:val="99"/>
+    <w:unhideWhenUsed/>
+    <w:rsid w:val="000E2FE0"/>
+    <w:rPr>
+      <w:color w:val="0563C1" w:themeColor="hyperlink"/>
+      <w:u w:val="single"/>
+    </w:rPr>
+  </w:style>
+  <w:style w:type="character" w:styleId="UnresolvedMention">
+    <w:name w:val="Unresolved Mention"/>
+    <w:basedOn w:val="DefaultParagraphFont"/>
+    <w:uiPriority w:val="99"/>
+    <w:semiHidden/>
+    <w:unhideWhenUsed/>
+    <w:rsid w:val="000E2FE0"/>
+    <w:rPr>
+      <w:color w:val="605E5C"/>
+      <w:shd w:val="clear" w:color="auto" w:fill="E1DFDD"/>
     </w:rPr>
   </w:style>
 </w:styles>

</xml_diff>